<commit_message>
done with ref_3 NAUTS
</commit_message>
<xml_diff>
--- a/3_sem/NAUTS/lab_1/9492_Викторов_ЛР1.docx
+++ b/3_sem/NAUTS/lab_1/9492_Викторов_ЛР1.docx
@@ -549,11 +549,19 @@
                 <w:sz w:val="28"/>
               </w:rPr>
             </w:pPr>
+            <w:proofErr w:type="spellStart"/>
             <w:r>
               <w:rPr>
                 <w:sz w:val="28"/>
               </w:rPr>
-              <w:t xml:space="preserve">Нгуен Зуи </w:t>
+              <w:t>Нгуен</w:t>
+            </w:r>
+            <w:proofErr w:type="spellEnd"/>
+            <w:r>
+              <w:rPr>
+                <w:sz w:val="28"/>
+              </w:rPr>
+              <w:t xml:space="preserve"> Зуи </w:t>
             </w:r>
             <w:proofErr w:type="spellStart"/>
             <w:r>
@@ -722,7 +730,19 @@
         <w:rPr>
           <w:sz w:val="28"/>
         </w:rPr>
-        <w:t xml:space="preserve">Построим и исследуем моделированием систему, сравним ее динамику с эталонной моделью. </w:t>
+        <w:t>Построим и исследуем моделированием систему, сравним ее дин</w:t>
+      </w:r>
+      <w:r>
+        <w:rPr>
+          <w:sz w:val="28"/>
+        </w:rPr>
+        <w:t>амику с эталонной моделью, коэффициенты моделей:</w:t>
+      </w:r>
+      <w:r>
+        <w:rPr>
+          <w:sz w:val="28"/>
+        </w:rPr>
+        <w:t xml:space="preserve"> </w:t>
       </w:r>
       <w:r>
         <w:rPr>
@@ -749,10 +769,10 @@
             <v:path o:extrusionok="f" gradientshapeok="t" o:connecttype="rect"/>
             <o:lock v:ext="edit" aspectratio="t"/>
           </v:shapetype>
-          <v:shape id="_x0000_i1054" type="#_x0000_t75" style="width:156pt;height:18pt" o:ole="">
+          <v:shape id="_x0000_i1025" type="#_x0000_t75" style="width:156pt;height:18pt" o:ole="">
             <v:imagedata r:id="rId7" o:title=""/>
           </v:shape>
-          <o:OLEObject Type="Embed" ProgID="Equation.DSMT4" ShapeID="_x0000_i1054" DrawAspect="Content" ObjectID="_1789246838" r:id="rId8"/>
+          <o:OLEObject Type="Embed" ProgID="Equation.DSMT4" ShapeID="_x0000_i1025" DrawAspect="Content" ObjectID="_1789294489" r:id="rId8"/>
         </w:object>
       </w:r>
       <w:r>
@@ -833,27 +853,14 @@
       <w:r>
         <w:t xml:space="preserve">Рисунок </w:t>
       </w:r>
-      <w:r>
-        <w:fldChar w:fldCharType="begin"/>
-      </w:r>
-      <w:r>
-        <w:instrText xml:space="preserve"> SEQ Рисунок \* ARABIC </w:instrText>
-      </w:r>
-      <w:r>
-        <w:fldChar w:fldCharType="separate"/>
-      </w:r>
-      <w:r>
-        <w:rPr>
-          <w:noProof/>
-        </w:rPr>
-        <w:t>1</w:t>
-      </w:r>
-      <w:r>
-        <w:rPr>
-          <w:noProof/>
-        </w:rPr>
-        <w:fldChar w:fldCharType="end"/>
-      </w:r>
+      <w:fldSimple w:instr=" SEQ Рисунок \* ARABIC ">
+        <w:r>
+          <w:rPr>
+            <w:noProof/>
+          </w:rPr>
+          <w:t>1</w:t>
+        </w:r>
+      </w:fldSimple>
       <w:r>
         <w:t xml:space="preserve"> - Схема системы</w:t>
       </w:r>
@@ -941,27 +948,14 @@
       <w:r>
         <w:t xml:space="preserve">Рисунок </w:t>
       </w:r>
-      <w:r>
-        <w:fldChar w:fldCharType="begin"/>
-      </w:r>
-      <w:r>
-        <w:instrText xml:space="preserve"> SEQ Рисунок \* ARABIC </w:instrText>
-      </w:r>
-      <w:r>
-        <w:fldChar w:fldCharType="separate"/>
-      </w:r>
-      <w:r>
-        <w:rPr>
-          <w:noProof/>
-        </w:rPr>
-        <w:t>2</w:t>
-      </w:r>
-      <w:r>
-        <w:rPr>
-          <w:noProof/>
-        </w:rPr>
-        <w:fldChar w:fldCharType="end"/>
-      </w:r>
+      <w:fldSimple w:instr=" SEQ Рисунок \* ARABIC ">
+        <w:r>
+          <w:rPr>
+            <w:noProof/>
+          </w:rPr>
+          <w:t>2</w:t>
+        </w:r>
+      </w:fldSimple>
       <w:r>
         <w:t xml:space="preserve"> - График переходных процессов систем</w:t>
       </w:r>
@@ -1014,10 +1008,10 @@
           <w:sz w:val="28"/>
         </w:rPr>
         <w:object w:dxaOrig="1700" w:dyaOrig="360" w14:anchorId="19FD2D41">
-          <v:shape id="_x0000_i1025" type="#_x0000_t75" style="width:84.75pt;height:18pt" o:ole="">
+          <v:shape id="_x0000_i1026" type="#_x0000_t75" style="width:84.75pt;height:18pt" o:ole="">
             <v:imagedata r:id="rId11" o:title=""/>
           </v:shape>
-          <o:OLEObject Type="Embed" ProgID="Equation.DSMT4" ShapeID="_x0000_i1025" DrawAspect="Content" ObjectID="_1789246839" r:id="rId12"/>
+          <o:OLEObject Type="Embed" ProgID="Equation.DSMT4" ShapeID="_x0000_i1026" DrawAspect="Content" ObjectID="_1789294490" r:id="rId12"/>
         </w:object>
       </w:r>
       <w:r>
@@ -1047,6 +1041,7 @@
       </w:pPr>
       <w:r>
         <w:rPr>
+          <w:noProof/>
           <w:sz w:val="28"/>
         </w:rPr>
         <w:drawing>
@@ -1097,24 +1092,14 @@
       <w:r>
         <w:t xml:space="preserve">Рисунок </w:t>
       </w:r>
-      <w:r>
-        <w:fldChar w:fldCharType="begin"/>
-      </w:r>
-      <w:r>
-        <w:instrText xml:space="preserve"> SEQ Рисунок \* ARABIC </w:instrText>
-      </w:r>
-      <w:r>
-        <w:fldChar w:fldCharType="separate"/>
-      </w:r>
-      <w:r>
-        <w:rPr>
-          <w:noProof/>
-        </w:rPr>
-        <w:t>3</w:t>
-      </w:r>
-      <w:r>
-        <w:fldChar w:fldCharType="end"/>
-      </w:r>
+      <w:fldSimple w:instr=" SEQ Рисунок \* ARABIC ">
+        <w:r>
+          <w:rPr>
+            <w:noProof/>
+          </w:rPr>
+          <w:t>3</w:t>
+        </w:r>
+      </w:fldSimple>
       <w:r>
         <w:t xml:space="preserve"> - Мо</w:t>
       </w:r>
@@ -1233,6 +1218,7 @@
       </w:pPr>
       <w:r>
         <w:rPr>
+          <w:noProof/>
           <w:sz w:val="28"/>
         </w:rPr>
         <w:drawing>
@@ -1280,24 +1266,14 @@
       <w:r>
         <w:t xml:space="preserve">Рисунок </w:t>
       </w:r>
-      <w:r>
-        <w:fldChar w:fldCharType="begin"/>
-      </w:r>
-      <w:r>
-        <w:instrText xml:space="preserve"> SEQ Рисунок \* ARABIC </w:instrText>
-      </w:r>
-      <w:r>
-        <w:fldChar w:fldCharType="separate"/>
-      </w:r>
-      <w:r>
-        <w:rPr>
-          <w:noProof/>
-        </w:rPr>
-        <w:t>4</w:t>
-      </w:r>
-      <w:r>
-        <w:fldChar w:fldCharType="end"/>
-      </w:r>
+      <w:fldSimple w:instr=" SEQ Рисунок \* ARABIC ">
+        <w:r>
+          <w:rPr>
+            <w:noProof/>
+          </w:rPr>
+          <w:t>4</w:t>
+        </w:r>
+      </w:fldSimple>
       <w:r>
         <w:t xml:space="preserve"> - Структура ОУ и эталонной модели.</w:t>
       </w:r>
@@ -1424,24 +1400,14 @@
       <w:r>
         <w:t xml:space="preserve">Рисунок </w:t>
       </w:r>
-      <w:r>
-        <w:fldChar w:fldCharType="begin"/>
-      </w:r>
-      <w:r>
-        <w:instrText xml:space="preserve"> SEQ Рисунок \* ARABIC </w:instrText>
-      </w:r>
-      <w:r>
-        <w:fldChar w:fldCharType="separate"/>
-      </w:r>
-      <w:r>
-        <w:rPr>
-          <w:noProof/>
-        </w:rPr>
-        <w:t>5</w:t>
-      </w:r>
-      <w:r>
-        <w:fldChar w:fldCharType="end"/>
-      </w:r>
+      <w:fldSimple w:instr=" SEQ Рисунок \* ARABIC ">
+        <w:r>
+          <w:rPr>
+            <w:noProof/>
+          </w:rPr>
+          <w:t>5</w:t>
+        </w:r>
+      </w:fldSimple>
       <w:r>
         <w:t xml:space="preserve"> - Переходный процесс системы с адаптивным управлением</w:t>
       </w:r>
@@ -1467,10 +1433,10 @@
           <w:sz w:val="28"/>
         </w:rPr>
         <w:object w:dxaOrig="620" w:dyaOrig="360" w14:anchorId="15305345">
-          <v:shape id="_x0000_i1038" type="#_x0000_t75" style="width:30.75pt;height:18pt" o:ole="">
+          <v:shape id="_x0000_i1027" type="#_x0000_t75" style="width:30.75pt;height:18pt" o:ole="">
             <v:imagedata r:id="rId16" o:title=""/>
           </v:shape>
-          <o:OLEObject Type="Embed" ProgID="Equation.DSMT4" ShapeID="_x0000_i1038" DrawAspect="Content" ObjectID="_1789246840" r:id="rId17"/>
+          <o:OLEObject Type="Embed" ProgID="Equation.DSMT4" ShapeID="_x0000_i1027" DrawAspect="Content" ObjectID="_1789294491" r:id="rId17"/>
         </w:object>
       </w:r>
       <w:r>
@@ -1555,24 +1521,14 @@
       <w:r>
         <w:t xml:space="preserve">Рисунок </w:t>
       </w:r>
-      <w:r>
-        <w:fldChar w:fldCharType="begin"/>
-      </w:r>
-      <w:r>
-        <w:instrText xml:space="preserve"> SEQ Рисунок \* ARABIC </w:instrText>
-      </w:r>
-      <w:r>
-        <w:fldChar w:fldCharType="separate"/>
-      </w:r>
-      <w:r>
-        <w:rPr>
-          <w:noProof/>
-        </w:rPr>
-        <w:t>6</w:t>
-      </w:r>
-      <w:r>
-        <w:fldChar w:fldCharType="end"/>
-      </w:r>
+      <w:fldSimple w:instr=" SEQ Рисунок \* ARABIC ">
+        <w:r>
+          <w:rPr>
+            <w:noProof/>
+          </w:rPr>
+          <w:t>6</w:t>
+        </w:r>
+      </w:fldSimple>
       <w:r>
         <w:t xml:space="preserve"> - Сравнение переходных процессов</w:t>
       </w:r>
@@ -1609,10 +1565,10 @@
           <w:sz w:val="28"/>
         </w:rPr>
         <w:object w:dxaOrig="620" w:dyaOrig="360" w14:anchorId="663241C1">
-          <v:shape id="_x0000_i1047" type="#_x0000_t75" style="width:30.75pt;height:18pt" o:ole="">
+          <v:shape id="_x0000_i1028" type="#_x0000_t75" style="width:30.75pt;height:18pt" o:ole="">
             <v:imagedata r:id="rId16" o:title=""/>
           </v:shape>
-          <o:OLEObject Type="Embed" ProgID="Equation.DSMT4" ShapeID="_x0000_i1047" DrawAspect="Content" ObjectID="_1789246841" r:id="rId19"/>
+          <o:OLEObject Type="Embed" ProgID="Equation.DSMT4" ShapeID="_x0000_i1028" DrawAspect="Content" ObjectID="_1789294492" r:id="rId19"/>
         </w:object>
       </w:r>
       <w:r>
@@ -1650,7 +1606,37 @@
           <w:sz w:val="28"/>
         </w:rPr>
         <w:tab/>
-        <w:t xml:space="preserve">Повторим эксперимент для объекта управления представляющего собой неустойчивую систему. Структура </w:t>
+        <w:t>Повторим эксперимент для объекта управления представляющего собой неустойчивую систему. Структура</w:t>
+      </w:r>
+      <w:r>
+        <w:rPr>
+          <w:sz w:val="28"/>
+        </w:rPr>
+        <w:t xml:space="preserve"> </w:t>
+      </w:r>
+      <w:r>
+        <w:rPr>
+          <w:sz w:val="28"/>
+        </w:rPr>
+        <w:t>системы аналогична показанной на рисунке 1.</w:t>
+      </w:r>
+      <w:r>
+        <w:rPr>
+          <w:sz w:val="28"/>
+        </w:rPr>
+        <w:t xml:space="preserve"> </w:t>
+      </w:r>
+      <w:r>
+        <w:rPr>
+          <w:sz w:val="28"/>
+        </w:rPr>
+        <w:t>К</w:t>
+      </w:r>
+      <w:r>
+        <w:rPr>
+          <w:sz w:val="28"/>
+        </w:rPr>
+        <w:t>оэффициенты моделей:</w:t>
       </w:r>
       <w:r>
         <w:rPr>
@@ -1658,20 +1644,24 @@
           <w:sz w:val="28"/>
         </w:rPr>
         <w:object w:dxaOrig="2980" w:dyaOrig="360" w14:anchorId="2F71A6C1">
-          <v:shape id="_x0000_i1057" type="#_x0000_t75" style="width:149.25pt;height:18pt" o:ole="">
+          <v:shape id="_x0000_i1029" type="#_x0000_t75" style="width:149.25pt;height:18pt" o:ole="">
             <v:imagedata r:id="rId20" o:title=""/>
           </v:shape>
-          <o:OLEObject Type="Embed" ProgID="Equation.DSMT4" ShapeID="_x0000_i1057" DrawAspect="Content" ObjectID="_1789246842" r:id="rId21"/>
+          <o:OLEObject Type="Embed" ProgID="Equation.DSMT4" ShapeID="_x0000_i1029" DrawAspect="Content" ObjectID="_1789294493" r:id="rId21"/>
         </w:object>
       </w:r>
-    </w:p>
-    <w:p>
-      <w:pPr>
+      <w:r>
+        <w:rPr>
+          <w:sz w:val="28"/>
+        </w:rPr>
+        <w:t xml:space="preserve">. На рисунке 7 можно увидеть сравнение графиков переходных процессов эталонной и неустойчивой моделей. </w:t>
+      </w:r>
+    </w:p>
+    <w:p>
+      <w:pPr>
+        <w:keepNext/>
         <w:spacing w:line="360" w:lineRule="auto"/>
         <w:jc w:val="both"/>
-        <w:rPr>
-          <w:sz w:val="28"/>
-        </w:rPr>
       </w:pPr>
       <w:r>
         <w:rPr>
@@ -1722,11 +1712,139 @@
       </w:r>
     </w:p>
     <w:p>
+      <w:pPr>
+        <w:pStyle w:val="a9"/>
+        <w:spacing w:line="360" w:lineRule="auto"/>
+        <w:jc w:val="center"/>
+      </w:pPr>
+      <w:r>
+        <w:t xml:space="preserve">Рисунок </w:t>
+      </w:r>
+      <w:fldSimple w:instr=" SEQ Рисунок \* ARABIC ">
+        <w:r>
+          <w:rPr>
+            <w:noProof/>
+          </w:rPr>
+          <w:t>7</w:t>
+        </w:r>
+      </w:fldSimple>
+      <w:r>
+        <w:t xml:space="preserve"> - Сравнение переходных процессов неустойчивой и эталонной моделей.</w:t>
+      </w:r>
+    </w:p>
+    <w:p>
+      <w:pPr>
+        <w:spacing w:line="360" w:lineRule="auto"/>
+        <w:ind w:firstLine="708"/>
+        <w:jc w:val="both"/>
+        <w:rPr>
+          <w:sz w:val="28"/>
+        </w:rPr>
+      </w:pPr>
+      <w:r>
+        <w:rPr>
+          <w:sz w:val="28"/>
+        </w:rPr>
+        <w:t xml:space="preserve">В следствие неустойчивости системы достижение целей управления не представляется возможным </w:t>
+      </w:r>
+      <w:r>
+        <w:rPr>
+          <w:sz w:val="28"/>
+        </w:rPr>
+        <w:t xml:space="preserve">без специальных методов управления. По аналогии с предыдущим экспериментом построим адаптивное управление для </w:t>
+      </w:r>
+      <w:r>
+        <w:rPr>
+          <w:sz w:val="28"/>
+        </w:rPr>
+        <w:lastRenderedPageBreak/>
+        <w:t xml:space="preserve">неустойчивой системы. Структура </w:t>
+      </w:r>
+      <w:r>
+        <w:rPr>
+          <w:sz w:val="28"/>
+        </w:rPr>
+        <w:t xml:space="preserve">его </w:t>
+      </w:r>
+      <w:r>
+        <w:rPr>
+          <w:sz w:val="28"/>
+        </w:rPr>
+        <w:t>аналогична структуре</w:t>
+      </w:r>
+      <w:r>
+        <w:rPr>
+          <w:sz w:val="28"/>
+        </w:rPr>
+        <w:t>,</w:t>
+      </w:r>
+      <w:r>
+        <w:rPr>
+          <w:sz w:val="28"/>
+        </w:rPr>
+        <w:t xml:space="preserve"> представленной на рисунке 3</w:t>
+      </w:r>
+      <w:r>
+        <w:rPr>
+          <w:sz w:val="28"/>
+        </w:rPr>
+        <w:t xml:space="preserve">, начальные настройки следующие: </w:t>
+      </w:r>
+      <w:r>
+        <w:rPr>
+          <w:position w:val="-12"/>
+          <w:sz w:val="28"/>
+        </w:rPr>
+        <w:object w:dxaOrig="1700" w:dyaOrig="360" w14:anchorId="6A154988">
+          <v:shape id="_x0000_i1030" type="#_x0000_t75" style="width:84.75pt;height:18pt" o:ole="">
+            <v:imagedata r:id="rId11" o:title=""/>
+          </v:shape>
+          <o:OLEObject Type="Embed" ProgID="Equation.DSMT4" ShapeID="_x0000_i1030" DrawAspect="Content" ObjectID="_1789294494" r:id="rId23"/>
+        </w:object>
+      </w:r>
+      <w:r>
+        <w:rPr>
+          <w:sz w:val="28"/>
+        </w:rPr>
+        <w:t xml:space="preserve">. </w:t>
+      </w:r>
+    </w:p>
+    <w:p>
+      <w:pPr>
+        <w:spacing w:line="360" w:lineRule="auto"/>
+        <w:ind w:firstLine="708"/>
+        <w:jc w:val="both"/>
+        <w:rPr>
+          <w:sz w:val="28"/>
+        </w:rPr>
+      </w:pPr>
+      <w:r>
+        <w:rPr>
+          <w:sz w:val="28"/>
+        </w:rPr>
+        <w:t xml:space="preserve">Промоделировав такую систему и сравнив графики переходных процессов (см. рис. 8 и рис. </w:t>
+      </w:r>
+      <w:r>
+        <w:rPr>
+          <w:sz w:val="28"/>
+        </w:rPr>
+        <w:t xml:space="preserve">5) можно сделать следующие выводы. Адаптивное управление с использованием эталонной модели позволяет одинаково хорошо подстроить управляющее воздействие для устойчивой и неустойчивой систем с целью увеличения соответствия переходных процессов ОУ эталонным моделям. Однако стоит отметить, что при одинаковых настройках адаптивного регулятора перерегулирование неустойчивой системы </w:t>
+      </w:r>
+      <w:r>
+        <w:rPr>
+          <w:sz w:val="28"/>
+        </w:rPr>
+        <w:t>несколько большее чем устойчивой системы, что очевидно.</w:t>
+      </w:r>
+    </w:p>
+    <w:p>
+      <w:pPr>
+        <w:keepNext/>
+      </w:pPr>
       <w:r>
         <w:rPr>
           <w:noProof/>
         </w:rPr>
-        <w:lastRenderedPageBreak/>
         <w:drawing>
           <wp:inline distT="0" distB="0" distL="0" distR="0" wp14:anchorId="7E0BA924" wp14:editId="101CE33E">
             <wp:extent cx="6120130" cy="3677920"/>
@@ -1743,7 +1861,7 @@
                     <pic:cNvPicPr/>
                   </pic:nvPicPr>
                   <pic:blipFill>
-                    <a:blip r:embed="rId23">
+                    <a:blip r:embed="rId24">
                       <a:extLst>
                         <a:ext uri="{28A0092B-C50C-407E-A947-70E740481C1C}">
                           <a14:useLocalDpi xmlns:a14="http://schemas.microsoft.com/office/drawing/2010/main" val="0"/>
@@ -1769,7 +1887,91 @@
           </wp:inline>
         </w:drawing>
       </w:r>
-      <w:bookmarkStart w:id="0" w:name="_GoBack"/>
+    </w:p>
+    <w:p>
+      <w:pPr>
+        <w:pStyle w:val="a9"/>
+        <w:spacing w:line="360" w:lineRule="auto"/>
+        <w:jc w:val="center"/>
+      </w:pPr>
+      <w:r>
+        <w:t xml:space="preserve">Рисунок </w:t>
+      </w:r>
+      <w:fldSimple w:instr=" SEQ Рисунок \* ARABIC ">
+        <w:r>
+          <w:rPr>
+            <w:noProof/>
+          </w:rPr>
+          <w:t>8</w:t>
+        </w:r>
+      </w:fldSimple>
+      <w:r>
+        <w:t xml:space="preserve"> - Сравнение графиков переходного процесса неустойчивой системы с адаптивным управлением и эталонной модели</w:t>
+      </w:r>
+    </w:p>
+    <w:p>
+      <w:pPr>
+        <w:spacing w:line="360" w:lineRule="auto"/>
+        <w:ind w:firstLine="708"/>
+        <w:jc w:val="both"/>
+        <w:rPr>
+          <w:sz w:val="28"/>
+        </w:rPr>
+      </w:pPr>
+      <w:r>
+        <w:rPr>
+          <w:sz w:val="28"/>
+        </w:rPr>
+        <w:t xml:space="preserve">Произведем сравнение графиков переходного процесса при различных коэффициентах </w:t>
+      </w:r>
+      <w:r>
+        <w:rPr>
+          <w:sz w:val="28"/>
+        </w:rPr>
+        <w:object w:dxaOrig="620" w:dyaOrig="360" w14:anchorId="3851F1AD">
+          <v:shape id="_x0000_i1033" type="#_x0000_t75" style="width:30.75pt;height:18pt" o:ole="">
+            <v:imagedata r:id="rId16" o:title=""/>
+          </v:shape>
+          <o:OLEObject Type="Embed" ProgID="Equation.DSMT4" ShapeID="_x0000_i1033" DrawAspect="Content" ObjectID="_1789294495" r:id="rId25"/>
+        </w:object>
+      </w:r>
+      <w:r>
+        <w:rPr>
+          <w:sz w:val="28"/>
+        </w:rPr>
+        <w:t xml:space="preserve"> равных соответственно 1, 10 и 100. Результаты моделирования можно увидеть на рисунке 9.</w:t>
+      </w:r>
+      <w:r>
+        <w:rPr>
+          <w:sz w:val="28"/>
+        </w:rPr>
+        <w:t xml:space="preserve"> Нетрудно заметить, что результаты схожи с аналогичным экспериментом с устойчивой системой, с одной лишь </w:t>
+      </w:r>
+      <w:r>
+        <w:rPr>
+          <w:sz w:val="28"/>
+        </w:rPr>
+        <w:lastRenderedPageBreak/>
+        <w:t>разницей в величине перерегулирования – у неустойчивой систем</w:t>
+      </w:r>
+      <w:r>
+        <w:rPr>
+          <w:sz w:val="28"/>
+        </w:rPr>
+        <w:t>ы</w:t>
+      </w:r>
+      <w:r>
+        <w:rPr>
+          <w:sz w:val="28"/>
+        </w:rPr>
+        <w:t xml:space="preserve"> перерегулирование больше.</w:t>
+      </w:r>
+    </w:p>
+    <w:p>
+      <w:pPr>
+        <w:keepNext/>
+        <w:jc w:val="center"/>
+      </w:pPr>
       <w:r>
         <w:rPr>
           <w:noProof/>
@@ -1790,7 +1992,7 @@
                     <pic:cNvPicPr/>
                   </pic:nvPicPr>
                   <pic:blipFill>
-                    <a:blip r:embed="rId24">
+                    <a:blip r:embed="rId26">
                       <a:extLst>
                         <a:ext uri="{28A0092B-C50C-407E-A947-70E740481C1C}">
                           <a14:useLocalDpi xmlns:a14="http://schemas.microsoft.com/office/drawing/2010/main" val="0"/>
@@ -1816,10 +2018,123 @@
           </wp:inline>
         </w:drawing>
       </w:r>
+    </w:p>
+    <w:p>
+      <w:pPr>
+        <w:pStyle w:val="a9"/>
+        <w:spacing w:line="360" w:lineRule="auto"/>
+        <w:jc w:val="center"/>
+      </w:pPr>
+      <w:r>
+        <w:t xml:space="preserve">Рисунок </w:t>
+      </w:r>
+      <w:fldSimple w:instr=" SEQ Рисунок \* ARABIC ">
+        <w:r>
+          <w:rPr>
+            <w:noProof/>
+          </w:rPr>
+          <w:t>9</w:t>
+        </w:r>
+      </w:fldSimple>
+      <w:r>
+        <w:t xml:space="preserve"> - Сравнение переходных процессов неустойчивой системы.</w:t>
+      </w:r>
+    </w:p>
+    <w:p>
+      <w:pPr>
+        <w:spacing w:line="360" w:lineRule="auto"/>
+      </w:pPr>
+    </w:p>
+    <w:p>
+      <w:pPr>
+        <w:spacing w:line="360" w:lineRule="auto"/>
+        <w:jc w:val="center"/>
+        <w:rPr>
+          <w:b/>
+          <w:sz w:val="28"/>
+        </w:rPr>
+      </w:pPr>
+      <w:r>
+        <w:rPr>
+          <w:b/>
+          <w:sz w:val="28"/>
+        </w:rPr>
+        <w:t>Вывод</w:t>
+      </w:r>
+    </w:p>
+    <w:p>
+      <w:pPr>
+        <w:spacing w:line="360" w:lineRule="auto"/>
+        <w:jc w:val="both"/>
+        <w:rPr>
+          <w:sz w:val="28"/>
+        </w:rPr>
+      </w:pPr>
+      <w:r>
+        <w:rPr>
+          <w:sz w:val="28"/>
+        </w:rPr>
+        <w:tab/>
+        <w:t xml:space="preserve">В данной лабораторной работе путем моделирования были изучены устойчивая и неустойчивая системы с одинаковыми коэффициентами. Было проведено сравнение их переходных процессов с переходным процессом эталонной модели. </w:t>
+      </w:r>
+    </w:p>
+    <w:p>
+      <w:pPr>
+        <w:spacing w:line="360" w:lineRule="auto"/>
+        <w:jc w:val="both"/>
+        <w:rPr>
+          <w:sz w:val="28"/>
+        </w:rPr>
+      </w:pPr>
+      <w:r>
+        <w:rPr>
+          <w:sz w:val="28"/>
+        </w:rPr>
+        <w:t xml:space="preserve">С целью приближения динамики изучаемых систем к динамике эталонной модели было построено адаптивное управление и изучено влияние коэффициентов </w:t>
+      </w:r>
+      <w:r>
+        <w:rPr>
+          <w:sz w:val="28"/>
+        </w:rPr>
+        <w:object w:dxaOrig="620" w:dyaOrig="360" w14:anchorId="1CEAF209">
+          <v:shape id="_x0000_i1036" type="#_x0000_t75" style="width:30.75pt;height:18pt" o:ole="">
+            <v:imagedata r:id="rId16" o:title=""/>
+          </v:shape>
+          <o:OLEObject Type="Embed" ProgID="Equation.DSMT4" ShapeID="_x0000_i1036" DrawAspect="Content" ObjectID="_1789294496" r:id="rId27"/>
+        </w:object>
+      </w:r>
+      <w:r>
+        <w:rPr>
+          <w:sz w:val="28"/>
+        </w:rPr>
+        <w:t xml:space="preserve"> на степень приближения динамики системы к желаемой динамике. </w:t>
+      </w:r>
+    </w:p>
+    <w:p>
+      <w:pPr>
+        <w:spacing w:line="360" w:lineRule="auto"/>
+        <w:jc w:val="both"/>
+        <w:rPr>
+          <w:sz w:val="28"/>
+        </w:rPr>
+      </w:pPr>
+      <w:r>
+        <w:rPr>
+          <w:sz w:val="28"/>
+        </w:rPr>
+        <w:t>Было доказано, что посредством адаптивного управления с эталонной моделью можно приблизиться к желаемой динамике достаточно близко и с устойчивой и с неустойчивой системо</w:t>
+      </w:r>
+      <w:r>
+        <w:rPr>
+          <w:sz w:val="28"/>
+        </w:rPr>
+        <w:t>й в качестве объекта управления, что говорит о том, что применение данного метода управления оправдано при наличии неопределенности параметров объекта управления.</w:t>
+      </w:r>
+      <w:bookmarkStart w:id="0" w:name="_GoBack"/>
       <w:bookmarkEnd w:id="0"/>
     </w:p>
     <w:sectPr>
-      <w:footerReference w:type="default" r:id="rId25"/>
+      <w:footerReference w:type="default" r:id="rId28"/>
       <w:pgSz w:w="11906" w:h="16838"/>
       <w:pgMar w:top="1418" w:right="1134" w:bottom="567" w:left="1134" w:header="708" w:footer="708" w:gutter="0"/>
       <w:cols w:space="708"/>
@@ -1881,7 +2196,7 @@
           <w:rPr>
             <w:noProof/>
           </w:rPr>
-          <w:t>6</w:t>
+          <w:t>7</w:t>
         </w:r>
         <w:r>
           <w:fldChar w:fldCharType="end"/>
@@ -2941,516 +3256,6 @@
 </w:styles>
 </file>
 
-<file path=word/glossary/document.xml><?xml version="1.0" encoding="utf-8"?>
-<w:glossaryDocument xmlns:wpc="http://schemas.microsoft.com/office/word/2010/wordprocessingCanvas" xmlns:cx="http://schemas.microsoft.com/office/drawing/2014/chartex" xmlns:mc="http://schemas.openxmlformats.org/markup-compatibility/2006" xmlns:o="urn:schemas-microsoft-com:office:office" xmlns:r="http://schemas.openxmlformats.org/officeDocument/2006/relationships" xmlns:m="http://schemas.openxmlformats.org/officeDocument/2006/math" xmlns:v="urn:schemas-microsoft-com:vml" xmlns:wp14="http://schemas.microsoft.com/office/word/2010/wordprocessingDrawing" xmlns:wp="http://schemas.openxmlformats.org/drawingml/2006/wordprocessingDrawing" xmlns:w10="urn:schemas-microsoft-com:office:word" xmlns:w="http://schemas.openxmlformats.org/wordprocessingml/2006/main" xmlns:w14="http://schemas.microsoft.com/office/word/2010/wordml" xmlns:w15="http://schemas.microsoft.com/office/word/2012/wordml" xmlns:w16se="http://schemas.microsoft.com/office/word/2015/wordml/symex" xmlns:wpg="http://schemas.microsoft.com/office/word/2010/wordprocessingGroup" xmlns:wpi="http://schemas.microsoft.com/office/word/2010/wordprocessingInk" xmlns:wne="http://schemas.microsoft.com/office/word/2006/wordml" xmlns:wps="http://schemas.microsoft.com/office/word/2010/wordprocessingShape" mc:Ignorable="w14 w15 w16se wp14"/>
-</file>
-
-<file path=word/glossary/fontTable.xml><?xml version="1.0" encoding="utf-8"?>
-<w:fonts xmlns:mc="http://schemas.openxmlformats.org/markup-compatibility/2006" xmlns:r="http://schemas.openxmlformats.org/officeDocument/2006/relationships" xmlns:w="http://schemas.openxmlformats.org/wordprocessingml/2006/main" xmlns:w14="http://schemas.microsoft.com/office/word/2010/wordml" xmlns:w15="http://schemas.microsoft.com/office/word/2012/wordml" xmlns:w16se="http://schemas.microsoft.com/office/word/2015/wordml/symex" mc:Ignorable="w14 w15 w16se">
-  <w:font w:name="Times New Roman">
-    <w:panose1 w:val="02020603050405020304"/>
-    <w:charset w:val="CC"/>
-    <w:family w:val="roman"/>
-    <w:pitch w:val="variable"/>
-    <w:sig w:usb0="E0002EFF" w:usb1="C000785B" w:usb2="00000009" w:usb3="00000000" w:csb0="000001FF" w:csb1="00000000"/>
-  </w:font>
-  <w:font w:name="Calibri">
-    <w:panose1 w:val="020F0502020204030204"/>
-    <w:charset w:val="CC"/>
-    <w:family w:val="swiss"/>
-    <w:pitch w:val="variable"/>
-    <w:sig w:usb0="E4002EFF" w:usb1="C000247B" w:usb2="00000009" w:usb3="00000000" w:csb0="000001FF" w:csb1="00000000"/>
-  </w:font>
-  <w:font w:name="Calibri Light">
-    <w:panose1 w:val="020F0302020204030204"/>
-    <w:charset w:val="CC"/>
-    <w:family w:val="swiss"/>
-    <w:pitch w:val="variable"/>
-    <w:sig w:usb0="E4002EFF" w:usb1="C000247B" w:usb2="00000009" w:usb3="00000000" w:csb0="000001FF" w:csb1="00000000"/>
-  </w:font>
-</w:fonts>
-</file>
-
-<file path=word/glossary/settings.xml><?xml version="1.0" encoding="utf-8"?>
-<w:settings xmlns:mc="http://schemas.openxmlformats.org/markup-compatibility/2006" xmlns:o="urn:schemas-microsoft-com:office:office" xmlns:r="http://schemas.openxmlformats.org/officeDocument/2006/relationships" xmlns:m="http://schemas.openxmlformats.org/officeDocument/2006/math" xmlns:v="urn:schemas-microsoft-com:vml" xmlns:w10="urn:schemas-microsoft-com:office:word" xmlns:w="http://schemas.openxmlformats.org/wordprocessingml/2006/main" xmlns:w14="http://schemas.microsoft.com/office/word/2010/wordml" xmlns:w15="http://schemas.microsoft.com/office/word/2012/wordml" xmlns:w16se="http://schemas.microsoft.com/office/word/2015/wordml/symex" xmlns:sl="http://schemas.openxmlformats.org/schemaLibrary/2006/main" mc:Ignorable="w14 w15 w16se">
-  <w:view w:val="normal"/>
-  <w:defaultTabStop w:val="708"/>
-  <w:characterSpacingControl w:val="doNotCompress"/>
-  <w:compat>
-    <w:useFELayout/>
-    <w:compatSetting w:name="compatibilityMode" w:uri="http://schemas.microsoft.com/office/word" w:val="15"/>
-    <w:compatSetting w:name="overrideTableStyleFontSizeAndJustification" w:uri="http://schemas.microsoft.com/office/word" w:val="1"/>
-    <w:compatSetting w:name="enableOpenTypeFeatures" w:uri="http://schemas.microsoft.com/office/word" w:val="1"/>
-    <w:compatSetting w:name="doNotFlipMirrorIndents" w:uri="http://schemas.microsoft.com/office/word" w:val="1"/>
-    <w:compatSetting w:name="differentiateMultirowTableHeaders" w:uri="http://schemas.microsoft.com/office/word" w:val="1"/>
-  </w:compat>
-  <w:rsids>
-    <w:rsidRoot w:val="00FB2EC1"/>
-    <w:rsid w:val="00862E77"/>
-    <w:rsid w:val="00FB2EC1"/>
-  </w:rsids>
-  <m:mathPr>
-    <m:mathFont m:val="Cambria Math"/>
-    <m:brkBin m:val="before"/>
-    <m:brkBinSub m:val="--"/>
-    <m:smallFrac m:val="0"/>
-    <m:dispDef/>
-    <m:lMargin m:val="0"/>
-    <m:rMargin m:val="0"/>
-    <m:defJc m:val="centerGroup"/>
-    <m:wrapIndent m:val="1440"/>
-    <m:intLim m:val="subSup"/>
-    <m:naryLim m:val="undOvr"/>
-  </m:mathPr>
-  <w:themeFontLang w:val="ru-RU"/>
-  <w:clrSchemeMapping w:bg1="light1" w:t1="dark1" w:bg2="light2" w:t2="dark2" w:accent1="accent1" w:accent2="accent2" w:accent3="accent3" w:accent4="accent4" w:accent5="accent5" w:accent6="accent6" w:hyperlink="hyperlink" w:followedHyperlink="followedHyperlink"/>
-  <w:decimalSymbol w:val=","/>
-  <w:listSeparator w:val=";"/>
-  <w15:chartTrackingRefBased/>
-</w:settings>
-</file>
-
-<file path=word/glossary/styles.xml><?xml version="1.0" encoding="utf-8"?>
-<w:styles xmlns:mc="http://schemas.openxmlformats.org/markup-compatibility/2006" xmlns:r="http://schemas.openxmlformats.org/officeDocument/2006/relationships" xmlns:w="http://schemas.openxmlformats.org/wordprocessingml/2006/main" xmlns:w14="http://schemas.microsoft.com/office/word/2010/wordml" xmlns:w15="http://schemas.microsoft.com/office/word/2012/wordml" xmlns:w16se="http://schemas.microsoft.com/office/word/2015/wordml/symex" mc:Ignorable="w14 w15 w16se">
-  <w:docDefaults>
-    <w:rPrDefault>
-      <w:rPr>
-        <w:rFonts w:asciiTheme="minorHAnsi" w:eastAsiaTheme="minorEastAsia" w:hAnsiTheme="minorHAnsi" w:cstheme="minorBidi"/>
-        <w:sz w:val="22"/>
-        <w:szCs w:val="22"/>
-        <w:lang w:val="ru-RU" w:eastAsia="ru-RU" w:bidi="ar-SA"/>
-      </w:rPr>
-    </w:rPrDefault>
-    <w:pPrDefault>
-      <w:pPr>
-        <w:spacing w:after="160" w:line="259" w:lineRule="auto"/>
-      </w:pPr>
-    </w:pPrDefault>
-  </w:docDefaults>
-  <w:latentStyles w:defLockedState="0" w:defUIPriority="99" w:defSemiHidden="0" w:defUnhideWhenUsed="0" w:defQFormat="0" w:count="371">
-    <w:lsdException w:name="Normal" w:uiPriority="0" w:qFormat="1"/>
-    <w:lsdException w:name="heading 1" w:uiPriority="9" w:qFormat="1"/>
-    <w:lsdException w:name="heading 2" w:semiHidden="1" w:uiPriority="9" w:unhideWhenUsed="1" w:qFormat="1"/>
-    <w:lsdException w:name="heading 3" w:semiHidden="1" w:uiPriority="9" w:unhideWhenUsed="1" w:qFormat="1"/>
-    <w:lsdException w:name="heading 4" w:semiHidden="1" w:uiPriority="9" w:unhideWhenUsed="1" w:qFormat="1"/>
-    <w:lsdException w:name="heading 5" w:semiHidden="1" w:uiPriority="9" w:unhideWhenUsed="1" w:qFormat="1"/>
-    <w:lsdException w:name="heading 6" w:semiHidden="1" w:uiPriority="9" w:unhideWhenUsed="1" w:qFormat="1"/>
-    <w:lsdException w:name="heading 7" w:semiHidden="1" w:uiPriority="9" w:unhideWhenUsed="1" w:qFormat="1"/>
-    <w:lsdException w:name="heading 8" w:semiHidden="1" w:uiPriority="9" w:unhideWhenUsed="1" w:qFormat="1"/>
-    <w:lsdException w:name="heading 9" w:semiHidden="1" w:uiPriority="9" w:unhideWhenUsed="1" w:qFormat="1"/>
-    <w:lsdException w:name="index 1" w:semiHidden="1" w:unhideWhenUsed="1"/>
-    <w:lsdException w:name="index 2" w:semiHidden="1" w:unhideWhenUsed="1"/>
-    <w:lsdException w:name="index 3" w:semiHidden="1" w:unhideWhenUsed="1"/>
-    <w:lsdException w:name="index 4" w:semiHidden="1" w:unhideWhenUsed="1"/>
-    <w:lsdException w:name="index 5" w:semiHidden="1" w:unhideWhenUsed="1"/>
-    <w:lsdException w:name="index 6" w:semiHidden="1" w:unhideWhenUsed="1"/>
-    <w:lsdException w:name="index 7" w:semiHidden="1" w:unhideWhenUsed="1"/>
-    <w:lsdException w:name="index 8" w:semiHidden="1" w:unhideWhenUsed="1"/>
-    <w:lsdException w:name="index 9" w:semiHidden="1" w:unhideWhenUsed="1"/>
-    <w:lsdException w:name="toc 1" w:semiHidden="1" w:uiPriority="39" w:unhideWhenUsed="1"/>
-    <w:lsdException w:name="toc 2" w:semiHidden="1" w:uiPriority="39" w:unhideWhenUsed="1"/>
-    <w:lsdException w:name="toc 3" w:semiHidden="1" w:uiPriority="39" w:unhideWhenUsed="1"/>
-    <w:lsdException w:name="toc 4" w:semiHidden="1" w:uiPriority="39" w:unhideWhenUsed="1"/>
-    <w:lsdException w:name="toc 5" w:semiHidden="1" w:uiPriority="39" w:unhideWhenUsed="1"/>
-    <w:lsdException w:name="toc 6" w:semiHidden="1" w:uiPriority="39" w:unhideWhenUsed="1"/>
-    <w:lsdException w:name="toc 7" w:semiHidden="1" w:uiPriority="39" w:unhideWhenUsed="1"/>
-    <w:lsdException w:name="toc 8" w:semiHidden="1" w:uiPriority="39" w:unhideWhenUsed="1"/>
-    <w:lsdException w:name="toc 9" w:semiHidden="1" w:uiPriority="39" w:unhideWhenUsed="1"/>
-    <w:lsdException w:name="Normal Indent" w:semiHidden="1" w:unhideWhenUsed="1"/>
-    <w:lsdException w:name="footnote text" w:semiHidden="1" w:unhideWhenUsed="1"/>
-    <w:lsdException w:name="annotation text" w:semiHidden="1" w:unhideWhenUsed="1"/>
-    <w:lsdException w:name="header" w:semiHidden="1" w:unhideWhenUsed="1"/>
-    <w:lsdException w:name="footer" w:semiHidden="1" w:unhideWhenUsed="1"/>
-    <w:lsdException w:name="index heading" w:semiHidden="1" w:unhideWhenUsed="1"/>
-    <w:lsdException w:name="caption" w:semiHidden="1" w:uiPriority="35" w:unhideWhenUsed="1" w:qFormat="1"/>
-    <w:lsdException w:name="table of figures" w:semiHidden="1" w:unhideWhenUsed="1"/>
-    <w:lsdException w:name="envelope address" w:semiHidden="1" w:unhideWhenUsed="1"/>
-    <w:lsdException w:name="envelope return" w:semiHidden="1" w:unhideWhenUsed="1"/>
-    <w:lsdException w:name="footnote reference" w:semiHidden="1" w:unhideWhenUsed="1"/>
-    <w:lsdException w:name="annotation reference" w:semiHidden="1" w:unhideWhenUsed="1"/>
-    <w:lsdException w:name="line number" w:semiHidden="1" w:unhideWhenUsed="1"/>
-    <w:lsdException w:name="page number" w:semiHidden="1" w:unhideWhenUsed="1"/>
-    <w:lsdException w:name="endnote reference" w:semiHidden="1" w:unhideWhenUsed="1"/>
-    <w:lsdException w:name="endnote text" w:semiHidden="1" w:unhideWhenUsed="1"/>
-    <w:lsdException w:name="table of authorities" w:semiHidden="1" w:unhideWhenUsed="1"/>
-    <w:lsdException w:name="macro" w:semiHidden="1" w:unhideWhenUsed="1"/>
-    <w:lsdException w:name="toa heading" w:semiHidden="1" w:unhideWhenUsed="1"/>
-    <w:lsdException w:name="List" w:semiHidden="1" w:unhideWhenUsed="1"/>
-    <w:lsdException w:name="List Bullet" w:semiHidden="1" w:unhideWhenUsed="1"/>
-    <w:lsdException w:name="List Number" w:semiHidden="1" w:unhideWhenUsed="1"/>
-    <w:lsdException w:name="List 2" w:semiHidden="1" w:unhideWhenUsed="1"/>
-    <w:lsdException w:name="List 3" w:semiHidden="1" w:unhideWhenUsed="1"/>
-    <w:lsdException w:name="List 4" w:semiHidden="1" w:unhideWhenUsed="1"/>
-    <w:lsdException w:name="List 5" w:semiHidden="1" w:unhideWhenUsed="1"/>
-    <w:lsdException w:name="List Bullet 2" w:semiHidden="1" w:unhideWhenUsed="1"/>
-    <w:lsdException w:name="List Bullet 3" w:semiHidden="1" w:unhideWhenUsed="1"/>
-    <w:lsdException w:name="List Bullet 4" w:semiHidden="1" w:unhideWhenUsed="1"/>
-    <w:lsdException w:name="List Bullet 5" w:semiHidden="1" w:unhideWhenUsed="1"/>
-    <w:lsdException w:name="List Number 2" w:semiHidden="1" w:unhideWhenUsed="1"/>
-    <w:lsdException w:name="List Number 3" w:semiHidden="1" w:unhideWhenUsed="1"/>
-    <w:lsdException w:name="List Number 4" w:semiHidden="1" w:unhideWhenUsed="1"/>
-    <w:lsdException w:name="List Number 5" w:semiHidden="1" w:unhideWhenUsed="1"/>
-    <w:lsdException w:name="Title" w:uiPriority="10" w:qFormat="1"/>
-    <w:lsdException w:name="Closing" w:semiHidden="1" w:unhideWhenUsed="1"/>
-    <w:lsdException w:name="Signature" w:semiHidden="1" w:unhideWhenUsed="1"/>
-    <w:lsdException w:name="Default Paragraph Font" w:semiHidden="1" w:uiPriority="1" w:unhideWhenUsed="1"/>
-    <w:lsdException w:name="Body Text" w:semiHidden="1" w:unhideWhenUsed="1"/>
-    <w:lsdException w:name="Body Text Indent" w:semiHidden="1" w:unhideWhenUsed="1"/>
-    <w:lsdException w:name="List Continue" w:semiHidden="1" w:unhideWhenUsed="1"/>
-    <w:lsdException w:name="List Continue 2" w:semiHidden="1" w:unhideWhenUsed="1"/>
-    <w:lsdException w:name="List Continue 3" w:semiHidden="1" w:unhideWhenUsed="1"/>
-    <w:lsdException w:name="List Continue 4" w:semiHidden="1" w:unhideWhenUsed="1"/>
-    <w:lsdException w:name="List Continue 5" w:semiHidden="1" w:unhideWhenUsed="1"/>
-    <w:lsdException w:name="Message Header" w:semiHidden="1" w:unhideWhenUsed="1"/>
-    <w:lsdException w:name="Subtitle" w:uiPriority="11" w:qFormat="1"/>
-    <w:lsdException w:name="Salutation" w:semiHidden="1" w:unhideWhenUsed="1"/>
-    <w:lsdException w:name="Date" w:semiHidden="1" w:unhideWhenUsed="1"/>
-    <w:lsdException w:name="Body Text First Indent" w:semiHidden="1" w:unhideWhenUsed="1"/>
-    <w:lsdException w:name="Body Text First Indent 2" w:semiHidden="1" w:unhideWhenUsed="1"/>
-    <w:lsdException w:name="Note Heading" w:semiHidden="1" w:unhideWhenUsed="1"/>
-    <w:lsdException w:name="Body Text 2" w:semiHidden="1" w:unhideWhenUsed="1"/>
-    <w:lsdException w:name="Body Text 3" w:semiHidden="1" w:unhideWhenUsed="1"/>
-    <w:lsdException w:name="Body Text Indent 2" w:semiHidden="1" w:unhideWhenUsed="1"/>
-    <w:lsdException w:name="Body Text Indent 3" w:semiHidden="1" w:unhideWhenUsed="1"/>
-    <w:lsdException w:name="Block Text" w:semiHidden="1" w:unhideWhenUsed="1"/>
-    <w:lsdException w:name="Hyperlink" w:semiHidden="1" w:unhideWhenUsed="1"/>
-    <w:lsdException w:name="FollowedHyperlink" w:semiHidden="1" w:unhideWhenUsed="1"/>
-    <w:lsdException w:name="Strong" w:uiPriority="22" w:qFormat="1"/>
-    <w:lsdException w:name="Emphasis" w:uiPriority="20" w:qFormat="1"/>
-    <w:lsdException w:name="Document Map" w:semiHidden="1" w:unhideWhenUsed="1"/>
-    <w:lsdException w:name="Plain Text" w:semiHidden="1" w:unhideWhenUsed="1"/>
-    <w:lsdException w:name="E-mail Signature" w:semiHidden="1" w:unhideWhenUsed="1"/>
-    <w:lsdException w:name="HTML Top of Form" w:semiHidden="1" w:unhideWhenUsed="1"/>
-    <w:lsdException w:name="HTML Bottom of Form" w:semiHidden="1" w:unhideWhenUsed="1"/>
-    <w:lsdException w:name="Normal (Web)" w:semiHidden="1" w:unhideWhenUsed="1"/>
-    <w:lsdException w:name="HTML Acronym" w:semiHidden="1" w:unhideWhenUsed="1"/>
-    <w:lsdException w:name="HTML Address" w:semiHidden="1" w:unhideWhenUsed="1"/>
-    <w:lsdException w:name="HTML Cite" w:semiHidden="1" w:unhideWhenUsed="1"/>
-    <w:lsdException w:name="HTML Code" w:semiHidden="1" w:unhideWhenUsed="1"/>
-    <w:lsdException w:name="HTML Definition" w:semiHidden="1" w:unhideWhenUsed="1"/>
-    <w:lsdException w:name="HTML Keyboard" w:semiHidden="1" w:unhideWhenUsed="1"/>
-    <w:lsdException w:name="HTML Preformatted" w:semiHidden="1" w:unhideWhenUsed="1"/>
-    <w:lsdException w:name="HTML Sample" w:semiHidden="1" w:unhideWhenUsed="1"/>
-    <w:lsdException w:name="HTML Typewriter" w:semiHidden="1" w:unhideWhenUsed="1"/>
-    <w:lsdException w:name="HTML Variable" w:semiHidden="1" w:unhideWhenUsed="1"/>
-    <w:lsdException w:name="Normal Table" w:semiHidden="1" w:unhideWhenUsed="1"/>
-    <w:lsdException w:name="annotation subject" w:semiHidden="1" w:unhideWhenUsed="1"/>
-    <w:lsdException w:name="No List" w:semiHidden="1" w:unhideWhenUsed="1"/>
-    <w:lsdException w:name="Outline List 1" w:semiHidden="1" w:unhideWhenUsed="1"/>
-    <w:lsdException w:name="Outline List 2" w:semiHidden="1" w:unhideWhenUsed="1"/>
-    <w:lsdException w:name="Outline List 3" w:semiHidden="1" w:unhideWhenUsed="1"/>
-    <w:lsdException w:name="Table Simple 1" w:semiHidden="1" w:unhideWhenUsed="1"/>
-    <w:lsdException w:name="Table Simple 2" w:semiHidden="1" w:unhideWhenUsed="1"/>
-    <w:lsdException w:name="Table Simple 3" w:semiHidden="1" w:unhideWhenUsed="1"/>
-    <w:lsdException w:name="Table Classic 1" w:semiHidden="1" w:unhideWhenUsed="1"/>
-    <w:lsdException w:name="Table Classic 2" w:semiHidden="1" w:unhideWhenUsed="1"/>
-    <w:lsdException w:name="Table Classic 3" w:semiHidden="1" w:unhideWhenUsed="1"/>
-    <w:lsdException w:name="Table Classic 4" w:semiHidden="1" w:unhideWhenUsed="1"/>
-    <w:lsdException w:name="Table Colorful 1" w:semiHidden="1" w:unhideWhenUsed="1"/>
-    <w:lsdException w:name="Table Colorful 2" w:semiHidden="1" w:unhideWhenUsed="1"/>
-    <w:lsdException w:name="Table Colorful 3" w:semiHidden="1" w:unhideWhenUsed="1"/>
-    <w:lsdException w:name="Table Columns 1" w:semiHidden="1" w:unhideWhenUsed="1"/>
-    <w:lsdException w:name="Table Columns 2" w:semiHidden="1" w:unhideWhenUsed="1"/>
-    <w:lsdException w:name="Table Columns 3" w:semiHidden="1" w:unhideWhenUsed="1"/>
-    <w:lsdException w:name="Table Columns 4" w:semiHidden="1" w:unhideWhenUsed="1"/>
-    <w:lsdException w:name="Table Columns 5" w:semiHidden="1" w:unhideWhenUsed="1"/>
-    <w:lsdException w:name="Table Grid 1" w:semiHidden="1" w:unhideWhenUsed="1"/>
-    <w:lsdException w:name="Table Grid 2" w:semiHidden="1" w:unhideWhenUsed="1"/>
-    <w:lsdException w:name="Table Grid 3" w:semiHidden="1" w:unhideWhenUsed="1"/>
-    <w:lsdException w:name="Table Grid 4" w:semiHidden="1" w:unhideWhenUsed="1"/>
-    <w:lsdException w:name="Table Grid 5" w:semiHidden="1" w:unhideWhenUsed="1"/>
-    <w:lsdException w:name="Table Grid 6" w:semiHidden="1" w:unhideWhenUsed="1"/>
-    <w:lsdException w:name="Table Grid 7" w:semiHidden="1" w:unhideWhenUsed="1"/>
-    <w:lsdException w:name="Table Grid 8" w:semiHidden="1" w:unhideWhenUsed="1"/>
-    <w:lsdException w:name="Table List 1" w:semiHidden="1" w:unhideWhenUsed="1"/>
-    <w:lsdException w:name="Table List 2" w:semiHidden="1" w:unhideWhenUsed="1"/>
-    <w:lsdException w:name="Table List 3" w:semiHidden="1" w:unhideWhenUsed="1"/>
-    <w:lsdException w:name="Table List 4" w:semiHidden="1" w:unhideWhenUsed="1"/>
-    <w:lsdException w:name="Table List 5" w:semiHidden="1" w:unhideWhenUsed="1"/>
-    <w:lsdException w:name="Table List 6" w:semiHidden="1" w:unhideWhenUsed="1"/>
-    <w:lsdException w:name="Table List 7" w:semiHidden="1" w:unhideWhenUsed="1"/>
-    <w:lsdException w:name="Table List 8" w:semiHidden="1" w:unhideWhenUsed="1"/>
-    <w:lsdException w:name="Table 3D effects 1" w:semiHidden="1" w:unhideWhenUsed="1"/>
-    <w:lsdException w:name="Table 3D effects 2" w:semiHidden="1" w:unhideWhenUsed="1"/>
-    <w:lsdException w:name="Table 3D effects 3" w:semiHidden="1" w:unhideWhenUsed="1"/>
-    <w:lsdException w:name="Table Contemporary" w:semiHidden="1" w:unhideWhenUsed="1"/>
-    <w:lsdException w:name="Table Elegant" w:semiHidden="1" w:unhideWhenUsed="1"/>
-    <w:lsdException w:name="Table Professional" w:semiHidden="1" w:unhideWhenUsed="1"/>
-    <w:lsdException w:name="Table Subtle 1" w:semiHidden="1" w:unhideWhenUsed="1"/>
-    <w:lsdException w:name="Table Subtle 2" w:semiHidden="1" w:unhideWhenUsed="1"/>
-    <w:lsdException w:name="Table Web 1" w:semiHidden="1" w:unhideWhenUsed="1"/>
-    <w:lsdException w:name="Table Web 2" w:semiHidden="1" w:unhideWhenUsed="1"/>
-    <w:lsdException w:name="Table Web 3" w:semiHidden="1" w:unhideWhenUsed="1"/>
-    <w:lsdException w:name="Balloon Text" w:semiHidden="1" w:unhideWhenUsed="1"/>
-    <w:lsdException w:name="Table Grid" w:uiPriority="39"/>
-    <w:lsdException w:name="Table Theme" w:semiHidden="1" w:unhideWhenUsed="1"/>
-    <w:lsdException w:name="Placeholder Text" w:semiHidden="1"/>
-    <w:lsdException w:name="No Spacing" w:uiPriority="1" w:qFormat="1"/>
-    <w:lsdException w:name="Light Shading" w:uiPriority="60"/>
-    <w:lsdException w:name="Light List" w:uiPriority="61"/>
-    <w:lsdException w:name="Light Grid" w:uiPriority="62"/>
-    <w:lsdException w:name="Medium Shading 1" w:uiPriority="63"/>
-    <w:lsdException w:name="Medium Shading 2" w:uiPriority="64"/>
-    <w:lsdException w:name="Medium List 1" w:uiPriority="65"/>
-    <w:lsdException w:name="Medium List 2" w:uiPriority="66"/>
-    <w:lsdException w:name="Medium Grid 1" w:uiPriority="67"/>
-    <w:lsdException w:name="Medium Grid 2" w:uiPriority="68"/>
-    <w:lsdException w:name="Medium Grid 3" w:uiPriority="69"/>
-    <w:lsdException w:name="Dark List" w:uiPriority="70"/>
-    <w:lsdException w:name="Colorful Shading" w:uiPriority="71"/>
-    <w:lsdException w:name="Colorful List" w:uiPriority="72"/>
-    <w:lsdException w:name="Colorful Grid" w:uiPriority="73"/>
-    <w:lsdException w:name="Light Shading Accent 1" w:uiPriority="60"/>
-    <w:lsdException w:name="Light List Accent 1" w:uiPriority="61"/>
-    <w:lsdException w:name="Light Grid Accent 1" w:uiPriority="62"/>
-    <w:lsdException w:name="Medium Shading 1 Accent 1" w:uiPriority="63"/>
-    <w:lsdException w:name="Medium Shading 2 Accent 1" w:uiPriority="64"/>
-    <w:lsdException w:name="Medium List 1 Accent 1" w:uiPriority="65"/>
-    <w:lsdException w:name="Revision" w:semiHidden="1"/>
-    <w:lsdException w:name="List Paragraph" w:uiPriority="34" w:qFormat="1"/>
-    <w:lsdException w:name="Quote" w:uiPriority="29" w:qFormat="1"/>
-    <w:lsdException w:name="Intense Quote" w:uiPriority="30" w:qFormat="1"/>
-    <w:lsdException w:name="Medium List 2 Accent 1" w:uiPriority="66"/>
-    <w:lsdException w:name="Medium Grid 1 Accent 1" w:uiPriority="67"/>
-    <w:lsdException w:name="Medium Grid 2 Accent 1" w:uiPriority="68"/>
-    <w:lsdException w:name="Medium Grid 3 Accent 1" w:uiPriority="69"/>
-    <w:lsdException w:name="Dark List Accent 1" w:uiPriority="70"/>
-    <w:lsdException w:name="Colorful Shading Accent 1" w:uiPriority="71"/>
-    <w:lsdException w:name="Colorful List Accent 1" w:uiPriority="72"/>
-    <w:lsdException w:name="Colorful Grid Accent 1" w:uiPriority="73"/>
-    <w:lsdException w:name="Light Shading Accent 2" w:uiPriority="60"/>
-    <w:lsdException w:name="Light List Accent 2" w:uiPriority="61"/>
-    <w:lsdException w:name="Light Grid Accent 2" w:uiPriority="62"/>
-    <w:lsdException w:name="Medium Shading 1 Accent 2" w:uiPriority="63"/>
-    <w:lsdException w:name="Medium Shading 2 Accent 2" w:uiPriority="64"/>
-    <w:lsdException w:name="Medium List 1 Accent 2" w:uiPriority="65"/>
-    <w:lsdException w:name="Medium List 2 Accent 2" w:uiPriority="66"/>
-    <w:lsdException w:name="Medium Grid 1 Accent 2" w:uiPriority="67"/>
-    <w:lsdException w:name="Medium Grid 2 Accent 2" w:uiPriority="68"/>
-    <w:lsdException w:name="Medium Grid 3 Accent 2" w:uiPriority="69"/>
-    <w:lsdException w:name="Dark List Accent 2" w:uiPriority="70"/>
-    <w:lsdException w:name="Colorful Shading Accent 2" w:uiPriority="71"/>
-    <w:lsdException w:name="Colorful List Accent 2" w:uiPriority="72"/>
-    <w:lsdException w:name="Colorful Grid Accent 2" w:uiPriority="73"/>
-    <w:lsdException w:name="Light Shading Accent 3" w:uiPriority="60"/>
-    <w:lsdException w:name="Light List Accent 3" w:uiPriority="61"/>
-    <w:lsdException w:name="Light Grid Accent 3" w:uiPriority="62"/>
-    <w:lsdException w:name="Medium Shading 1 Accent 3" w:uiPriority="63"/>
-    <w:lsdException w:name="Medium Shading 2 Accent 3" w:uiPriority="64"/>
-    <w:lsdException w:name="Medium List 1 Accent 3" w:uiPriority="65"/>
-    <w:lsdException w:name="Medium List 2 Accent 3" w:uiPriority="66"/>
-    <w:lsdException w:name="Medium Grid 1 Accent 3" w:uiPriority="67"/>
-    <w:lsdException w:name="Medium Grid 2 Accent 3" w:uiPriority="68"/>
-    <w:lsdException w:name="Medium Grid 3 Accent 3" w:uiPriority="69"/>
-    <w:lsdException w:name="Dark List Accent 3" w:uiPriority="70"/>
-    <w:lsdException w:name="Colorful Shading Accent 3" w:uiPriority="71"/>
-    <w:lsdException w:name="Colorful List Accent 3" w:uiPriority="72"/>
-    <w:lsdException w:name="Colorful Grid Accent 3" w:uiPriority="73"/>
-    <w:lsdException w:name="Light Shading Accent 4" w:uiPriority="60"/>
-    <w:lsdException w:name="Light List Accent 4" w:uiPriority="61"/>
-    <w:lsdException w:name="Light Grid Accent 4" w:uiPriority="62"/>
-    <w:lsdException w:name="Medium Shading 1 Accent 4" w:uiPriority="63"/>
-    <w:lsdException w:name="Medium Shading 2 Accent 4" w:uiPriority="64"/>
-    <w:lsdException w:name="Medium List 1 Accent 4" w:uiPriority="65"/>
-    <w:lsdException w:name="Medium List 2 Accent 4" w:uiPriority="66"/>
-    <w:lsdException w:name="Medium Grid 1 Accent 4" w:uiPriority="67"/>
-    <w:lsdException w:name="Medium Grid 2 Accent 4" w:uiPriority="68"/>
-    <w:lsdException w:name="Medium Grid 3 Accent 4" w:uiPriority="69"/>
-    <w:lsdException w:name="Dark List Accent 4" w:uiPriority="70"/>
-    <w:lsdException w:name="Colorful Shading Accent 4" w:uiPriority="71"/>
-    <w:lsdException w:name="Colorful List Accent 4" w:uiPriority="72"/>
-    <w:lsdException w:name="Colorful Grid Accent 4" w:uiPriority="73"/>
-    <w:lsdException w:name="Light Shading Accent 5" w:uiPriority="60"/>
-    <w:lsdException w:name="Light List Accent 5" w:uiPriority="61"/>
-    <w:lsdException w:name="Light Grid Accent 5" w:uiPriority="62"/>
-    <w:lsdException w:name="Medium Shading 1 Accent 5" w:uiPriority="63"/>
-    <w:lsdException w:name="Medium Shading 2 Accent 5" w:uiPriority="64"/>
-    <w:lsdException w:name="Medium List 1 Accent 5" w:uiPriority="65"/>
-    <w:lsdException w:name="Medium List 2 Accent 5" w:uiPriority="66"/>
-    <w:lsdException w:name="Medium Grid 1 Accent 5" w:uiPriority="67"/>
-    <w:lsdException w:name="Medium Grid 2 Accent 5" w:uiPriority="68"/>
-    <w:lsdException w:name="Medium Grid 3 Accent 5" w:uiPriority="69"/>
-    <w:lsdException w:name="Dark List Accent 5" w:uiPriority="70"/>
-    <w:lsdException w:name="Colorful Shading Accent 5" w:uiPriority="71"/>
-    <w:lsdException w:name="Colorful List Accent 5" w:uiPriority="72"/>
-    <w:lsdException w:name="Colorful Grid Accent 5" w:uiPriority="73"/>
-    <w:lsdException w:name="Light Shading Accent 6" w:uiPriority="60"/>
-    <w:lsdException w:name="Light List Accent 6" w:uiPriority="61"/>
-    <w:lsdException w:name="Light Grid Accent 6" w:uiPriority="62"/>
-    <w:lsdException w:name="Medium Shading 1 Accent 6" w:uiPriority="63"/>
-    <w:lsdException w:name="Medium Shading 2 Accent 6" w:uiPriority="64"/>
-    <w:lsdException w:name="Medium List 1 Accent 6" w:uiPriority="65"/>
-    <w:lsdException w:name="Medium List 2 Accent 6" w:uiPriority="66"/>
-    <w:lsdException w:name="Medium Grid 1 Accent 6" w:uiPriority="67"/>
-    <w:lsdException w:name="Medium Grid 2 Accent 6" w:uiPriority="68"/>
-    <w:lsdException w:name="Medium Grid 3 Accent 6" w:uiPriority="69"/>
-    <w:lsdException w:name="Dark List Accent 6" w:uiPriority="70"/>
-    <w:lsdException w:name="Colorful Shading Accent 6" w:uiPriority="71"/>
-    <w:lsdException w:name="Colorful List Accent 6" w:uiPriority="72"/>
-    <w:lsdException w:name="Colorful Grid Accent 6" w:uiPriority="73"/>
-    <w:lsdException w:name="Subtle Emphasis" w:uiPriority="19" w:qFormat="1"/>
-    <w:lsdException w:name="Intense Emphasis" w:uiPriority="21" w:qFormat="1"/>
-    <w:lsdException w:name="Subtle Reference" w:uiPriority="31" w:qFormat="1"/>
-    <w:lsdException w:name="Intense Reference" w:uiPriority="32" w:qFormat="1"/>
-    <w:lsdException w:name="Book Title" w:uiPriority="33" w:qFormat="1"/>
-    <w:lsdException w:name="Bibliography" w:semiHidden="1" w:uiPriority="37" w:unhideWhenUsed="1"/>
-    <w:lsdException w:name="TOC Heading" w:semiHidden="1" w:uiPriority="39" w:unhideWhenUsed="1" w:qFormat="1"/>
-    <w:lsdException w:name="Plain Table 1" w:uiPriority="41"/>
-    <w:lsdException w:name="Plain Table 2" w:uiPriority="42"/>
-    <w:lsdException w:name="Plain Table 3" w:uiPriority="43"/>
-    <w:lsdException w:name="Plain Table 4" w:uiPriority="44"/>
-    <w:lsdException w:name="Plain Table 5" w:uiPriority="45"/>
-    <w:lsdException w:name="Grid Table Light" w:uiPriority="40"/>
-    <w:lsdException w:name="Grid Table 1 Light" w:uiPriority="46"/>
-    <w:lsdException w:name="Grid Table 2" w:uiPriority="47"/>
-    <w:lsdException w:name="Grid Table 3" w:uiPriority="48"/>
-    <w:lsdException w:name="Grid Table 4" w:uiPriority="49"/>
-    <w:lsdException w:name="Grid Table 5 Dark" w:uiPriority="50"/>
-    <w:lsdException w:name="Grid Table 6 Colorful" w:uiPriority="51"/>
-    <w:lsdException w:name="Grid Table 7 Colorful" w:uiPriority="52"/>
-    <w:lsdException w:name="Grid Table 1 Light Accent 1" w:uiPriority="46"/>
-    <w:lsdException w:name="Grid Table 2 Accent 1" w:uiPriority="47"/>
-    <w:lsdException w:name="Grid Table 3 Accent 1" w:uiPriority="48"/>
-    <w:lsdException w:name="Grid Table 4 Accent 1" w:uiPriority="49"/>
-    <w:lsdException w:name="Grid Table 5 Dark Accent 1" w:uiPriority="50"/>
-    <w:lsdException w:name="Grid Table 6 Colorful Accent 1" w:uiPriority="51"/>
-    <w:lsdException w:name="Grid Table 7 Colorful Accent 1" w:uiPriority="52"/>
-    <w:lsdException w:name="Grid Table 1 Light Accent 2" w:uiPriority="46"/>
-    <w:lsdException w:name="Grid Table 2 Accent 2" w:uiPriority="47"/>
-    <w:lsdException w:name="Grid Table 3 Accent 2" w:uiPriority="48"/>
-    <w:lsdException w:name="Grid Table 4 Accent 2" w:uiPriority="49"/>
-    <w:lsdException w:name="Grid Table 5 Dark Accent 2" w:uiPriority="50"/>
-    <w:lsdException w:name="Grid Table 6 Colorful Accent 2" w:uiPriority="51"/>
-    <w:lsdException w:name="Grid Table 7 Colorful Accent 2" w:uiPriority="52"/>
-    <w:lsdException w:name="Grid Table 1 Light Accent 3" w:uiPriority="46"/>
-    <w:lsdException w:name="Grid Table 2 Accent 3" w:uiPriority="47"/>
-    <w:lsdException w:name="Grid Table 3 Accent 3" w:uiPriority="48"/>
-    <w:lsdException w:name="Grid Table 4 Accent 3" w:uiPriority="49"/>
-    <w:lsdException w:name="Grid Table 5 Dark Accent 3" w:uiPriority="50"/>
-    <w:lsdException w:name="Grid Table 6 Colorful Accent 3" w:uiPriority="51"/>
-    <w:lsdException w:name="Grid Table 7 Colorful Accent 3" w:uiPriority="52"/>
-    <w:lsdException w:name="Grid Table 1 Light Accent 4" w:uiPriority="46"/>
-    <w:lsdException w:name="Grid Table 2 Accent 4" w:uiPriority="47"/>
-    <w:lsdException w:name="Grid Table 3 Accent 4" w:uiPriority="48"/>
-    <w:lsdException w:name="Grid Table 4 Accent 4" w:uiPriority="49"/>
-    <w:lsdException w:name="Grid Table 5 Dark Accent 4" w:uiPriority="50"/>
-    <w:lsdException w:name="Grid Table 6 Colorful Accent 4" w:uiPriority="51"/>
-    <w:lsdException w:name="Grid Table 7 Colorful Accent 4" w:uiPriority="52"/>
-    <w:lsdException w:name="Grid Table 1 Light Accent 5" w:uiPriority="46"/>
-    <w:lsdException w:name="Grid Table 2 Accent 5" w:uiPriority="47"/>
-    <w:lsdException w:name="Grid Table 3 Accent 5" w:uiPriority="48"/>
-    <w:lsdException w:name="Grid Table 4 Accent 5" w:uiPriority="49"/>
-    <w:lsdException w:name="Grid Table 5 Dark Accent 5" w:uiPriority="50"/>
-    <w:lsdException w:name="Grid Table 6 Colorful Accent 5" w:uiPriority="51"/>
-    <w:lsdException w:name="Grid Table 7 Colorful Accent 5" w:uiPriority="52"/>
-    <w:lsdException w:name="Grid Table 1 Light Accent 6" w:uiPriority="46"/>
-    <w:lsdException w:name="Grid Table 2 Accent 6" w:uiPriority="47"/>
-    <w:lsdException w:name="Grid Table 3 Accent 6" w:uiPriority="48"/>
-    <w:lsdException w:name="Grid Table 4 Accent 6" w:uiPriority="49"/>
-    <w:lsdException w:name="Grid Table 5 Dark Accent 6" w:uiPriority="50"/>
-    <w:lsdException w:name="Grid Table 6 Colorful Accent 6" w:uiPriority="51"/>
-    <w:lsdException w:name="Grid Table 7 Colorful Accent 6" w:uiPriority="52"/>
-    <w:lsdException w:name="List Table 1 Light" w:uiPriority="46"/>
-    <w:lsdException w:name="List Table 2" w:uiPriority="47"/>
-    <w:lsdException w:name="List Table 3" w:uiPriority="48"/>
-    <w:lsdException w:name="List Table 4" w:uiPriority="49"/>
-    <w:lsdException w:name="List Table 5 Dark" w:uiPriority="50"/>
-    <w:lsdException w:name="List Table 6 Colorful" w:uiPriority="51"/>
-    <w:lsdException w:name="List Table 7 Colorful" w:uiPriority="52"/>
-    <w:lsdException w:name="List Table 1 Light Accent 1" w:uiPriority="46"/>
-    <w:lsdException w:name="List Table 2 Accent 1" w:uiPriority="47"/>
-    <w:lsdException w:name="List Table 3 Accent 1" w:uiPriority="48"/>
-    <w:lsdException w:name="List Table 4 Accent 1" w:uiPriority="49"/>
-    <w:lsdException w:name="List Table 5 Dark Accent 1" w:uiPriority="50"/>
-    <w:lsdException w:name="List Table 6 Colorful Accent 1" w:uiPriority="51"/>
-    <w:lsdException w:name="List Table 7 Colorful Accent 1" w:uiPriority="52"/>
-    <w:lsdException w:name="List Table 1 Light Accent 2" w:uiPriority="46"/>
-    <w:lsdException w:name="List Table 2 Accent 2" w:uiPriority="47"/>
-    <w:lsdException w:name="List Table 3 Accent 2" w:uiPriority="48"/>
-    <w:lsdException w:name="List Table 4 Accent 2" w:uiPriority="49"/>
-    <w:lsdException w:name="List Table 5 Dark Accent 2" w:uiPriority="50"/>
-    <w:lsdException w:name="List Table 6 Colorful Accent 2" w:uiPriority="51"/>
-    <w:lsdException w:name="List Table 7 Colorful Accent 2" w:uiPriority="52"/>
-    <w:lsdException w:name="List Table 1 Light Accent 3" w:uiPriority="46"/>
-    <w:lsdException w:name="List Table 2 Accent 3" w:uiPriority="47"/>
-    <w:lsdException w:name="List Table 3 Accent 3" w:uiPriority="48"/>
-    <w:lsdException w:name="List Table 4 Accent 3" w:uiPriority="49"/>
-    <w:lsdException w:name="List Table 5 Dark Accent 3" w:uiPriority="50"/>
-    <w:lsdException w:name="List Table 6 Colorful Accent 3" w:uiPriority="51"/>
-    <w:lsdException w:name="List Table 7 Colorful Accent 3" w:uiPriority="52"/>
-    <w:lsdException w:name="List Table 1 Light Accent 4" w:uiPriority="46"/>
-    <w:lsdException w:name="List Table 2 Accent 4" w:uiPriority="47"/>
-    <w:lsdException w:name="List Table 3 Accent 4" w:uiPriority="48"/>
-    <w:lsdException w:name="List Table 4 Accent 4" w:uiPriority="49"/>
-    <w:lsdException w:name="List Table 5 Dark Accent 4" w:uiPriority="50"/>
-    <w:lsdException w:name="List Table 6 Colorful Accent 4" w:uiPriority="51"/>
-    <w:lsdException w:name="List Table 7 Colorful Accent 4" w:uiPriority="52"/>
-    <w:lsdException w:name="List Table 1 Light Accent 5" w:uiPriority="46"/>
-    <w:lsdException w:name="List Table 2 Accent 5" w:uiPriority="47"/>
-    <w:lsdException w:name="List Table 3 Accent 5" w:uiPriority="48"/>
-    <w:lsdException w:name="List Table 4 Accent 5" w:uiPriority="49"/>
-    <w:lsdException w:name="List Table 5 Dark Accent 5" w:uiPriority="50"/>
-    <w:lsdException w:name="List Table 6 Colorful Accent 5" w:uiPriority="51"/>
-    <w:lsdException w:name="List Table 7 Colorful Accent 5" w:uiPriority="52"/>
-    <w:lsdException w:name="List Table 1 Light Accent 6" w:uiPriority="46"/>
-    <w:lsdException w:name="List Table 2 Accent 6" w:uiPriority="47"/>
-    <w:lsdException w:name="List Table 3 Accent 6" w:uiPriority="48"/>
-    <w:lsdException w:name="List Table 4 Accent 6" w:uiPriority="49"/>
-    <w:lsdException w:name="List Table 5 Dark Accent 6" w:uiPriority="50"/>
-    <w:lsdException w:name="List Table 6 Colorful Accent 6" w:uiPriority="51"/>
-    <w:lsdException w:name="List Table 7 Colorful Accent 6" w:uiPriority="52"/>
-  </w:latentStyles>
-  <w:style w:type="paragraph" w:default="1" w:styleId="a">
-    <w:name w:val="Normal"/>
-    <w:qFormat/>
-  </w:style>
-  <w:style w:type="character" w:default="1" w:styleId="a0">
-    <w:name w:val="Default Paragraph Font"/>
-    <w:uiPriority w:val="1"/>
-    <w:semiHidden/>
-    <w:unhideWhenUsed/>
-  </w:style>
-  <w:style w:type="table" w:default="1" w:styleId="a1">
-    <w:name w:val="Normal Table"/>
-    <w:uiPriority w:val="99"/>
-    <w:semiHidden/>
-    <w:unhideWhenUsed/>
-    <w:tblPr>
-      <w:tblInd w:w="0" w:type="dxa"/>
-      <w:tblCellMar>
-        <w:top w:w="0" w:type="dxa"/>
-        <w:left w:w="108" w:type="dxa"/>
-        <w:bottom w:w="0" w:type="dxa"/>
-        <w:right w:w="108" w:type="dxa"/>
-      </w:tblCellMar>
-    </w:tblPr>
-  </w:style>
-  <w:style w:type="numbering" w:default="1" w:styleId="a2">
-    <w:name w:val="No List"/>
-    <w:uiPriority w:val="99"/>
-    <w:semiHidden/>
-    <w:unhideWhenUsed/>
-  </w:style>
-  <w:style w:type="character" w:styleId="a3">
-    <w:name w:val="Placeholder Text"/>
-    <w:basedOn w:val="a0"/>
-    <w:uiPriority w:val="99"/>
-    <w:semiHidden/>
-    <w:rsid w:val="00FB2EC1"/>
-    <w:rPr>
-      <w:color w:val="808080"/>
-    </w:rPr>
-  </w:style>
-</w:styles>
-</file>
-
-<file path=word/glossary/webSettings.xml><?xml version="1.0" encoding="utf-8"?>
-<w:webSettings xmlns:mc="http://schemas.openxmlformats.org/markup-compatibility/2006" xmlns:r="http://schemas.openxmlformats.org/officeDocument/2006/relationships" xmlns:w="http://schemas.openxmlformats.org/wordprocessingml/2006/main" xmlns:w14="http://schemas.microsoft.com/office/word/2010/wordml" xmlns:w15="http://schemas.microsoft.com/office/word/2012/wordml" xmlns:w16se="http://schemas.microsoft.com/office/word/2015/wordml/symex" mc:Ignorable="w14 w15 w16se">
-  <w:optimizeForBrowser/>
-  <w:allowPNG/>
-</w:webSettings>
-</file>
-
 <file path=word/theme/theme1.xml><?xml version="1.0" encoding="utf-8"?>
 <a:theme xmlns:a="http://schemas.openxmlformats.org/drawingml/2006/main" name="Тема Office">
   <a:themeElements>

</xml_diff>

<commit_message>
done with lab_1 NAUTS, add eng file
</commit_message>
<xml_diff>
--- a/3_sem/NAUTS/lab_1/9492_Викторов_ЛР1.docx
+++ b/3_sem/NAUTS/lab_1/9492_Викторов_ЛР1.docx
@@ -2,6 +2,8 @@
 <file path=word/document.xml><?xml version="1.0" encoding="utf-8"?>
 <w:document xmlns:wpc="http://schemas.microsoft.com/office/word/2010/wordprocessingCanvas" xmlns:cx="http://schemas.microsoft.com/office/drawing/2014/chartex" xmlns:mc="http://schemas.openxmlformats.org/markup-compatibility/2006" xmlns:o="urn:schemas-microsoft-com:office:office" xmlns:r="http://schemas.openxmlformats.org/officeDocument/2006/relationships" xmlns:m="http://schemas.openxmlformats.org/officeDocument/2006/math" xmlns:v="urn:schemas-microsoft-com:vml" xmlns:wp14="http://schemas.microsoft.com/office/word/2010/wordprocessingDrawing" xmlns:wp="http://schemas.openxmlformats.org/drawingml/2006/wordprocessingDrawing" xmlns:w10="urn:schemas-microsoft-com:office:word" xmlns:w="http://schemas.openxmlformats.org/wordprocessingml/2006/main" xmlns:w14="http://schemas.microsoft.com/office/word/2010/wordml" xmlns:w15="http://schemas.microsoft.com/office/word/2012/wordml" xmlns:w16se="http://schemas.microsoft.com/office/word/2015/wordml/symex" xmlns:wpg="http://schemas.microsoft.com/office/word/2010/wordprocessingGroup" xmlns:wpi="http://schemas.microsoft.com/office/word/2010/wordprocessingInk" xmlns:wne="http://schemas.microsoft.com/office/word/2006/wordml" xmlns:wps="http://schemas.microsoft.com/office/word/2010/wordprocessingShape" mc:Ignorable="w14 w15 w16se wp14">
   <w:body>
+    <w:bookmarkStart w:id="0" w:name="_GoBack"/>
+    <w:bookmarkEnd w:id="0"/>
     <w:p>
       <w:pPr>
         <w:widowControl w:val="0"/>
@@ -549,19 +551,11 @@
                 <w:sz w:val="28"/>
               </w:rPr>
             </w:pPr>
-            <w:proofErr w:type="spellStart"/>
             <w:r>
               <w:rPr>
                 <w:sz w:val="28"/>
               </w:rPr>
-              <w:t>Нгуен</w:t>
-            </w:r>
-            <w:proofErr w:type="spellEnd"/>
-            <w:r>
-              <w:rPr>
-                <w:sz w:val="28"/>
-              </w:rPr>
-              <w:t xml:space="preserve"> Зуи </w:t>
+              <w:t xml:space="preserve">Нгуен Зуи </w:t>
             </w:r>
             <w:proofErr w:type="spellStart"/>
             <w:r>
@@ -772,7 +766,7 @@
           <v:shape id="_x0000_i1025" type="#_x0000_t75" style="width:156pt;height:18pt" o:ole="">
             <v:imagedata r:id="rId7" o:title=""/>
           </v:shape>
-          <o:OLEObject Type="Embed" ProgID="Equation.DSMT4" ShapeID="_x0000_i1025" DrawAspect="Content" ObjectID="_1789294489" r:id="rId8"/>
+          <o:OLEObject Type="Embed" ProgID="Equation.DSMT4" ShapeID="_x0000_i1025" DrawAspect="Content" ObjectID="_1789921777" r:id="rId8"/>
         </w:object>
       </w:r>
       <w:r>
@@ -976,6 +970,12 @@
         <w:lastRenderedPageBreak/>
         <w:t>Из сравнения графиков переходного процесса можно сделать вывод, что динамика устойчивой системы примерно в 10 раз хуже динамики эталонной модели, а установившееся значение в два раза больше.</w:t>
       </w:r>
+      <w:r>
+        <w:rPr>
+          <w:sz w:val="28"/>
+        </w:rPr>
+        <w:t xml:space="preserve"> </w:t>
+      </w:r>
     </w:p>
     <w:p>
       <w:pPr>
@@ -984,8 +984,58 @@
         <w:jc w:val="both"/>
         <w:rPr>
           <w:sz w:val="28"/>
-        </w:rPr>
-      </w:pPr>
+          <w:lang w:val="en-US"/>
+        </w:rPr>
+      </w:pPr>
+      <w:r>
+        <w:rPr>
+          <w:sz w:val="28"/>
+        </w:rPr>
+        <w:t xml:space="preserve">Найдем значения </w:t>
+      </w:r>
+      <w:r>
+        <w:rPr>
+          <w:position w:val="-12"/>
+          <w:sz w:val="28"/>
+        </w:rPr>
+        <w:object w:dxaOrig="279" w:dyaOrig="380" w14:anchorId="1585AF7D">
+          <v:shape id="_x0000_i1026" type="#_x0000_t75" style="width:14.25pt;height:18.75pt" o:ole="">
+            <v:imagedata r:id="rId11" o:title=""/>
+          </v:shape>
+          <o:OLEObject Type="Embed" ProgID="Equation.DSMT4" ShapeID="_x0000_i1026" DrawAspect="Content" ObjectID="_1789921778" r:id="rId12"/>
+        </w:object>
+      </w:r>
+      <w:r>
+        <w:rPr>
+          <w:sz w:val="28"/>
+        </w:rPr>
+        <w:t xml:space="preserve"> и </w:t>
+      </w:r>
+      <w:r>
+        <w:rPr>
+          <w:position w:val="-12"/>
+          <w:sz w:val="28"/>
+        </w:rPr>
+        <w:object w:dxaOrig="279" w:dyaOrig="380" w14:anchorId="37B3D150">
+          <v:shape id="_x0000_i1027" type="#_x0000_t75" style="width:14.25pt;height:18.75pt" o:ole="">
+            <v:imagedata r:id="rId13" o:title=""/>
+          </v:shape>
+          <o:OLEObject Type="Embed" ProgID="Equation.DSMT4" ShapeID="_x0000_i1027" DrawAspect="Content" ObjectID="_1789921779" r:id="rId14"/>
+        </w:object>
+      </w:r>
+      <w:r>
+        <w:rPr>
+          <w:sz w:val="28"/>
+        </w:rPr>
+        <w:t>:</w:t>
+      </w:r>
+      <w:r>
+        <w:rPr>
+          <w:sz w:val="28"/>
+          <w:lang w:val="en-US"/>
+        </w:rPr>
+        <w:t xml:space="preserve"> </w:t>
+      </w:r>
     </w:p>
     <w:p>
       <w:pPr>
@@ -994,6 +1044,31 @@
         <w:jc w:val="both"/>
         <w:rPr>
           <w:sz w:val="28"/>
+          <w:vertAlign w:val="subscript"/>
+          <w:lang w:val="en-US"/>
+        </w:rPr>
+      </w:pPr>
+      <w:r>
+        <w:rPr>
+          <w:position w:val="-32"/>
+          <w:sz w:val="28"/>
+          <w:lang w:val="en-US"/>
+        </w:rPr>
+        <w:object w:dxaOrig="2380" w:dyaOrig="760" w14:anchorId="39F4C06B">
+          <v:shape id="_x0000_i1028" type="#_x0000_t75" style="width:119.25pt;height:38.25pt" o:ole="">
+            <v:imagedata r:id="rId15" o:title=""/>
+          </v:shape>
+          <o:OLEObject Type="Embed" ProgID="Equation.DSMT4" ShapeID="_x0000_i1028" DrawAspect="Content" ObjectID="_1789921780" r:id="rId16"/>
+        </w:object>
+      </w:r>
+    </w:p>
+    <w:p>
+      <w:pPr>
+        <w:spacing w:line="360" w:lineRule="auto"/>
+        <w:ind w:firstLine="708"/>
+        <w:jc w:val="both"/>
+        <w:rPr>
+          <w:sz w:val="28"/>
         </w:rPr>
       </w:pPr>
       <w:r>
@@ -1008,10 +1083,10 @@
           <w:sz w:val="28"/>
         </w:rPr>
         <w:object w:dxaOrig="1700" w:dyaOrig="360" w14:anchorId="19FD2D41">
-          <v:shape id="_x0000_i1026" type="#_x0000_t75" style="width:84.75pt;height:18pt" o:ole="">
-            <v:imagedata r:id="rId11" o:title=""/>
+          <v:shape id="_x0000_i1029" type="#_x0000_t75" style="width:84.75pt;height:18pt" o:ole="">
+            <v:imagedata r:id="rId17" o:title=""/>
           </v:shape>
-          <o:OLEObject Type="Embed" ProgID="Equation.DSMT4" ShapeID="_x0000_i1026" DrawAspect="Content" ObjectID="_1789294490" r:id="rId12"/>
+          <o:OLEObject Type="Embed" ProgID="Equation.DSMT4" ShapeID="_x0000_i1029" DrawAspect="Content" ObjectID="_1789921781" r:id="rId18"/>
         </w:object>
       </w:r>
       <w:r>
@@ -1060,7 +1135,7 @@
                     <pic:cNvPicPr/>
                   </pic:nvPicPr>
                   <pic:blipFill>
-                    <a:blip r:embed="rId13"/>
+                    <a:blip r:embed="rId19"/>
                     <a:stretch>
                       <a:fillRect/>
                     </a:stretch>
@@ -1237,7 +1312,7 @@
                     <pic:cNvPicPr/>
                   </pic:nvPicPr>
                   <pic:blipFill>
-                    <a:blip r:embed="rId14"/>
+                    <a:blip r:embed="rId20"/>
                     <a:stretch>
                       <a:fillRect/>
                     </a:stretch>
@@ -1291,20 +1366,14 @@
         <w:rPr>
           <w:sz w:val="28"/>
         </w:rPr>
+        <w:lastRenderedPageBreak/>
         <w:t xml:space="preserve">Промоделировав данную систему, получим </w:t>
       </w:r>
       <w:r>
         <w:rPr>
           <w:sz w:val="28"/>
         </w:rPr>
-        <w:t xml:space="preserve">график переходного процесса (см. рис. 5). По графику видно, что такой способ управления позволил улучшить </w:t>
-      </w:r>
-      <w:r>
-        <w:rPr>
-          <w:sz w:val="28"/>
-        </w:rPr>
-        <w:lastRenderedPageBreak/>
-        <w:t>динамику объекта управления</w:t>
+        <w:t>график переходного процесса (см. рис. 5). По графику видно, что такой способ управления позволил улучшить динамику объекта управления</w:t>
       </w:r>
       <w:r>
         <w:rPr>
@@ -1364,7 +1433,7 @@
                     <pic:cNvPicPr/>
                   </pic:nvPicPr>
                   <pic:blipFill>
-                    <a:blip r:embed="rId15">
+                    <a:blip r:embed="rId21">
                       <a:extLst>
                         <a:ext uri="{28A0092B-C50C-407E-A947-70E740481C1C}">
                           <a14:useLocalDpi xmlns:a14="http://schemas.microsoft.com/office/drawing/2010/main" val="0"/>
@@ -1433,10 +1502,10 @@
           <w:sz w:val="28"/>
         </w:rPr>
         <w:object w:dxaOrig="620" w:dyaOrig="360" w14:anchorId="15305345">
-          <v:shape id="_x0000_i1027" type="#_x0000_t75" style="width:30.75pt;height:18pt" o:ole="">
-            <v:imagedata r:id="rId16" o:title=""/>
+          <v:shape id="_x0000_i1030" type="#_x0000_t75" style="width:30.75pt;height:18pt" o:ole="">
+            <v:imagedata r:id="rId22" o:title=""/>
           </v:shape>
-          <o:OLEObject Type="Embed" ProgID="Equation.DSMT4" ShapeID="_x0000_i1027" DrawAspect="Content" ObjectID="_1789294491" r:id="rId17"/>
+          <o:OLEObject Type="Embed" ProgID="Equation.DSMT4" ShapeID="_x0000_i1030" DrawAspect="Content" ObjectID="_1789921782" r:id="rId23"/>
         </w:object>
       </w:r>
       <w:r>
@@ -1469,6 +1538,7 @@
           <w:noProof/>
           <w:sz w:val="28"/>
         </w:rPr>
+        <w:lastRenderedPageBreak/>
         <w:drawing>
           <wp:inline distT="0" distB="0" distL="0" distR="0" wp14:anchorId="2B8DD637" wp14:editId="4EBB4574">
             <wp:extent cx="6120130" cy="3236595"/>
@@ -1485,7 +1555,7 @@
                     <pic:cNvPicPr/>
                   </pic:nvPicPr>
                   <pic:blipFill>
-                    <a:blip r:embed="rId18">
+                    <a:blip r:embed="rId24">
                       <a:extLst>
                         <a:ext uri="{28A0092B-C50C-407E-A947-70E740481C1C}">
                           <a14:useLocalDpi xmlns:a14="http://schemas.microsoft.com/office/drawing/2010/main" val="0"/>
@@ -1545,7 +1615,6 @@
         <w:rPr>
           <w:sz w:val="28"/>
         </w:rPr>
-        <w:lastRenderedPageBreak/>
         <w:t xml:space="preserve">На рисунке </w:t>
       </w:r>
       <w:r>
@@ -1565,10 +1634,10 @@
           <w:sz w:val="28"/>
         </w:rPr>
         <w:object w:dxaOrig="620" w:dyaOrig="360" w14:anchorId="663241C1">
-          <v:shape id="_x0000_i1028" type="#_x0000_t75" style="width:30.75pt;height:18pt" o:ole="">
-            <v:imagedata r:id="rId16" o:title=""/>
+          <v:shape id="_x0000_i1031" type="#_x0000_t75" style="width:30.75pt;height:18pt" o:ole="">
+            <v:imagedata r:id="rId22" o:title=""/>
           </v:shape>
-          <o:OLEObject Type="Embed" ProgID="Equation.DSMT4" ShapeID="_x0000_i1028" DrawAspect="Content" ObjectID="_1789294492" r:id="rId19"/>
+          <o:OLEObject Type="Embed" ProgID="Equation.DSMT4" ShapeID="_x0000_i1031" DrawAspect="Content" ObjectID="_1789921783" r:id="rId25"/>
         </w:object>
       </w:r>
       <w:r>
@@ -1644,10 +1713,10 @@
           <w:sz w:val="28"/>
         </w:rPr>
         <w:object w:dxaOrig="2980" w:dyaOrig="360" w14:anchorId="2F71A6C1">
-          <v:shape id="_x0000_i1029" type="#_x0000_t75" style="width:149.25pt;height:18pt" o:ole="">
-            <v:imagedata r:id="rId20" o:title=""/>
+          <v:shape id="_x0000_i1032" type="#_x0000_t75" style="width:149.25pt;height:18pt" o:ole="">
+            <v:imagedata r:id="rId26" o:title=""/>
           </v:shape>
-          <o:OLEObject Type="Embed" ProgID="Equation.DSMT4" ShapeID="_x0000_i1029" DrawAspect="Content" ObjectID="_1789294493" r:id="rId21"/>
+          <o:OLEObject Type="Embed" ProgID="Equation.DSMT4" ShapeID="_x0000_i1032" DrawAspect="Content" ObjectID="_1789921784" r:id="rId27"/>
         </w:object>
       </w:r>
       <w:r>
@@ -1659,6 +1728,87 @@
     </w:p>
     <w:p>
       <w:pPr>
+        <w:spacing w:line="360" w:lineRule="auto"/>
+        <w:ind w:left="708"/>
+        <w:jc w:val="both"/>
+        <w:rPr>
+          <w:sz w:val="28"/>
+          <w:lang w:val="en-US"/>
+        </w:rPr>
+      </w:pPr>
+      <w:r>
+        <w:rPr>
+          <w:sz w:val="28"/>
+        </w:rPr>
+        <w:t xml:space="preserve">Найдем значения </w:t>
+      </w:r>
+      <w:r>
+        <w:rPr>
+          <w:sz w:val="28"/>
+        </w:rPr>
+        <w:object w:dxaOrig="279" w:dyaOrig="380" w14:anchorId="7597DD09">
+          <v:shape id="_x0000_i1033" type="#_x0000_t75" style="width:14.25pt;height:18.75pt" o:ole="">
+            <v:imagedata r:id="rId11" o:title=""/>
+          </v:shape>
+          <o:OLEObject Type="Embed" ProgID="Equation.DSMT4" ShapeID="_x0000_i1033" DrawAspect="Content" ObjectID="_1789921785" r:id="rId28"/>
+        </w:object>
+      </w:r>
+      <w:r>
+        <w:rPr>
+          <w:sz w:val="28"/>
+        </w:rPr>
+        <w:t xml:space="preserve"> и </w:t>
+      </w:r>
+      <w:r>
+        <w:rPr>
+          <w:sz w:val="28"/>
+        </w:rPr>
+        <w:object w:dxaOrig="279" w:dyaOrig="380" w14:anchorId="5E078D91">
+          <v:shape id="_x0000_i1034" type="#_x0000_t75" style="width:14.25pt;height:18.75pt" o:ole="">
+            <v:imagedata r:id="rId13" o:title=""/>
+          </v:shape>
+          <o:OLEObject Type="Embed" ProgID="Equation.DSMT4" ShapeID="_x0000_i1034" DrawAspect="Content" ObjectID="_1789921786" r:id="rId29"/>
+        </w:object>
+      </w:r>
+      <w:r>
+        <w:rPr>
+          <w:sz w:val="28"/>
+        </w:rPr>
+        <w:t>:</w:t>
+      </w:r>
+      <w:r>
+        <w:rPr>
+          <w:sz w:val="28"/>
+          <w:lang w:val="en-US"/>
+        </w:rPr>
+        <w:t xml:space="preserve"> </w:t>
+      </w:r>
+    </w:p>
+    <w:p>
+      <w:pPr>
+        <w:spacing w:line="360" w:lineRule="auto"/>
+        <w:ind w:left="708"/>
+        <w:jc w:val="both"/>
+        <w:rPr>
+          <w:sz w:val="28"/>
+        </w:rPr>
+      </w:pPr>
+      <w:r>
+        <w:rPr>
+          <w:position w:val="-32"/>
+          <w:sz w:val="28"/>
+          <w:lang w:val="en-US"/>
+        </w:rPr>
+        <w:object w:dxaOrig="2380" w:dyaOrig="760" w14:anchorId="62CED1B6">
+          <v:shape id="_x0000_i1035" type="#_x0000_t75" style="width:119.25pt;height:38.25pt" o:ole="">
+            <v:imagedata r:id="rId30" o:title=""/>
+          </v:shape>
+          <o:OLEObject Type="Embed" ProgID="Equation.DSMT4" ShapeID="_x0000_i1035" DrawAspect="Content" ObjectID="_1789921787" r:id="rId31"/>
+        </w:object>
+      </w:r>
+    </w:p>
+    <w:p>
+      <w:pPr>
         <w:keepNext/>
         <w:spacing w:line="360" w:lineRule="auto"/>
         <w:jc w:val="both"/>
@@ -1668,6 +1818,7 @@
           <w:noProof/>
           <w:sz w:val="28"/>
         </w:rPr>
+        <w:lastRenderedPageBreak/>
         <w:drawing>
           <wp:inline distT="0" distB="0" distL="0" distR="0" wp14:anchorId="7319701F" wp14:editId="34FCE393">
             <wp:extent cx="6120130" cy="3677920"/>
@@ -1684,7 +1835,7 @@
                     <pic:cNvPicPr/>
                   </pic:nvPicPr>
                   <pic:blipFill>
-                    <a:blip r:embed="rId22">
+                    <a:blip r:embed="rId32">
                       <a:extLst>
                         <a:ext uri="{28A0092B-C50C-407E-A947-70E740481C1C}">
                           <a14:useLocalDpi xmlns:a14="http://schemas.microsoft.com/office/drawing/2010/main" val="0"/>
@@ -1751,14 +1902,7 @@
         <w:rPr>
           <w:sz w:val="28"/>
         </w:rPr>
-        <w:t xml:space="preserve">без специальных методов управления. По аналогии с предыдущим экспериментом построим адаптивное управление для </w:t>
-      </w:r>
-      <w:r>
-        <w:rPr>
-          <w:sz w:val="28"/>
-        </w:rPr>
-        <w:lastRenderedPageBreak/>
-        <w:t xml:space="preserve">неустойчивой системы. Структура </w:t>
+        <w:t xml:space="preserve">без специальных методов управления. По аналогии с предыдущим экспериментом построим адаптивное управление для неустойчивой системы. Структура </w:t>
       </w:r>
       <w:r>
         <w:rPr>
@@ -1796,10 +1940,10 @@
           <w:sz w:val="28"/>
         </w:rPr>
         <w:object w:dxaOrig="1700" w:dyaOrig="360" w14:anchorId="6A154988">
-          <v:shape id="_x0000_i1030" type="#_x0000_t75" style="width:84.75pt;height:18pt" o:ole="">
-            <v:imagedata r:id="rId11" o:title=""/>
+          <v:shape id="_x0000_i1036" type="#_x0000_t75" style="width:84.75pt;height:18pt" o:ole="">
+            <v:imagedata r:id="rId17" o:title=""/>
           </v:shape>
-          <o:OLEObject Type="Embed" ProgID="Equation.DSMT4" ShapeID="_x0000_i1030" DrawAspect="Content" ObjectID="_1789294494" r:id="rId23"/>
+          <o:OLEObject Type="Embed" ProgID="Equation.DSMT4" ShapeID="_x0000_i1036" DrawAspect="Content" ObjectID="_1789921788" r:id="rId33"/>
         </w:object>
       </w:r>
       <w:r>
@@ -1845,6 +1989,7 @@
         <w:rPr>
           <w:noProof/>
         </w:rPr>
+        <w:lastRenderedPageBreak/>
         <w:drawing>
           <wp:inline distT="0" distB="0" distL="0" distR="0" wp14:anchorId="7E0BA924" wp14:editId="101CE33E">
             <wp:extent cx="6120130" cy="3677920"/>
@@ -1861,7 +2006,7 @@
                     <pic:cNvPicPr/>
                   </pic:nvPicPr>
                   <pic:blipFill>
-                    <a:blip r:embed="rId24">
+                    <a:blip r:embed="rId34">
                       <a:extLst>
                         <a:ext uri="{28A0092B-C50C-407E-A947-70E740481C1C}">
                           <a14:useLocalDpi xmlns:a14="http://schemas.microsoft.com/office/drawing/2010/main" val="0"/>
@@ -1929,10 +2074,10 @@
           <w:sz w:val="28"/>
         </w:rPr>
         <w:object w:dxaOrig="620" w:dyaOrig="360" w14:anchorId="3851F1AD">
-          <v:shape id="_x0000_i1033" type="#_x0000_t75" style="width:30.75pt;height:18pt" o:ole="">
-            <v:imagedata r:id="rId16" o:title=""/>
+          <v:shape id="_x0000_i1037" type="#_x0000_t75" style="width:30.75pt;height:18pt" o:ole="">
+            <v:imagedata r:id="rId22" o:title=""/>
           </v:shape>
-          <o:OLEObject Type="Embed" ProgID="Equation.DSMT4" ShapeID="_x0000_i1033" DrawAspect="Content" ObjectID="_1789294495" r:id="rId25"/>
+          <o:OLEObject Type="Embed" ProgID="Equation.DSMT4" ShapeID="_x0000_i1037" DrawAspect="Content" ObjectID="_1789921789" r:id="rId35"/>
         </w:object>
       </w:r>
       <w:r>
@@ -1945,37 +2090,31 @@
         <w:rPr>
           <w:sz w:val="28"/>
         </w:rPr>
-        <w:t xml:space="preserve"> Нетрудно заметить, что результаты схожи с аналогичным экспериментом с устойчивой системой, с одной лишь </w:t>
-      </w:r>
-      <w:r>
-        <w:rPr>
-          <w:sz w:val="28"/>
+        <w:t xml:space="preserve"> Нетрудно заметить, что результаты схожи с аналогичным экспериментом с устойчивой системой, с одной лишь разницей в величине перерегулирования – у неустойчивой систем</w:t>
+      </w:r>
+      <w:r>
+        <w:rPr>
+          <w:sz w:val="28"/>
+        </w:rPr>
+        <w:t>ы</w:t>
+      </w:r>
+      <w:r>
+        <w:rPr>
+          <w:sz w:val="28"/>
+        </w:rPr>
+        <w:t xml:space="preserve"> перерегулирование больше.</w:t>
+      </w:r>
+    </w:p>
+    <w:p>
+      <w:pPr>
+        <w:keepNext/>
+        <w:jc w:val="center"/>
+      </w:pPr>
+      <w:r>
+        <w:rPr>
+          <w:noProof/>
         </w:rPr>
         <w:lastRenderedPageBreak/>
-        <w:t>разницей в величине перерегулирования – у неустойчивой систем</w:t>
-      </w:r>
-      <w:r>
-        <w:rPr>
-          <w:sz w:val="28"/>
-        </w:rPr>
-        <w:t>ы</w:t>
-      </w:r>
-      <w:r>
-        <w:rPr>
-          <w:sz w:val="28"/>
-        </w:rPr>
-        <w:t xml:space="preserve"> перерегулирование больше.</w:t>
-      </w:r>
-    </w:p>
-    <w:p>
-      <w:pPr>
-        <w:keepNext/>
-        <w:jc w:val="center"/>
-      </w:pPr>
-      <w:r>
-        <w:rPr>
-          <w:noProof/>
-        </w:rPr>
         <w:drawing>
           <wp:inline distT="0" distB="0" distL="0" distR="0" wp14:anchorId="6F636B03" wp14:editId="0FA3F46A">
             <wp:extent cx="6120130" cy="3236595"/>
@@ -1992,7 +2131,7 @@
                     <pic:cNvPicPr/>
                   </pic:nvPicPr>
                   <pic:blipFill>
-                    <a:blip r:embed="rId26">
+                    <a:blip r:embed="rId36">
                       <a:extLst>
                         <a:ext uri="{28A0092B-C50C-407E-A947-70E740481C1C}">
                           <a14:useLocalDpi xmlns:a14="http://schemas.microsoft.com/office/drawing/2010/main" val="0"/>
@@ -2097,10 +2236,10 @@
           <w:sz w:val="28"/>
         </w:rPr>
         <w:object w:dxaOrig="620" w:dyaOrig="360" w14:anchorId="1CEAF209">
-          <v:shape id="_x0000_i1036" type="#_x0000_t75" style="width:30.75pt;height:18pt" o:ole="">
-            <v:imagedata r:id="rId16" o:title=""/>
+          <v:shape id="_x0000_i1038" type="#_x0000_t75" style="width:30.75pt;height:18pt" o:ole="">
+            <v:imagedata r:id="rId22" o:title=""/>
           </v:shape>
-          <o:OLEObject Type="Embed" ProgID="Equation.DSMT4" ShapeID="_x0000_i1036" DrawAspect="Content" ObjectID="_1789294496" r:id="rId27"/>
+          <o:OLEObject Type="Embed" ProgID="Equation.DSMT4" ShapeID="_x0000_i1038" DrawAspect="Content" ObjectID="_1789921790" r:id="rId37"/>
         </w:object>
       </w:r>
       <w:r>
@@ -2130,11 +2269,9 @@
         </w:rPr>
         <w:t>й в качестве объекта управления, что говорит о том, что применение данного метода управления оправдано при наличии неопределенности параметров объекта управления.</w:t>
       </w:r>
-      <w:bookmarkStart w:id="0" w:name="_GoBack"/>
-      <w:bookmarkEnd w:id="0"/>
     </w:p>
     <w:sectPr>
-      <w:footerReference w:type="default" r:id="rId28"/>
+      <w:footerReference w:type="default" r:id="rId38"/>
       <w:pgSz w:w="11906" w:h="16838"/>
       <w:pgMar w:top="1418" w:right="1134" w:bottom="567" w:left="1134" w:header="708" w:footer="708" w:gutter="0"/>
       <w:cols w:space="708"/>
@@ -2196,7 +2333,7 @@
           <w:rPr>
             <w:noProof/>
           </w:rPr>
-          <w:t>7</w:t>
+          <w:t>8</w:t>
         </w:r>
         <w:r>
           <w:fldChar w:fldCharType="end"/>
@@ -3015,6 +3152,7 @@
   <w:style w:type="character" w:default="1" w:styleId="a0">
     <w:name w:val="Default Paragraph Font"/>
     <w:uiPriority w:val="1"/>
+    <w:semiHidden/>
     <w:unhideWhenUsed/>
   </w:style>
   <w:style w:type="table" w:default="1" w:styleId="a1">

</xml_diff>

<commit_message>
done with lab_1 NAUTS
</commit_message>
<xml_diff>
--- a/3_sem/NAUTS/lab_1/9492_Викторов_ЛР1.docx
+++ b/3_sem/NAUTS/lab_1/9492_Викторов_ЛР1.docx
@@ -553,16 +553,8 @@
               <w:rPr>
                 <w:sz w:val="28"/>
               </w:rPr>
-              <w:t xml:space="preserve">Нгуен Зуи </w:t>
+              <w:t>Нгуен Зуи Хань</w:t>
             </w:r>
-            <w:proofErr w:type="spellStart"/>
-            <w:r>
-              <w:rPr>
-                <w:sz w:val="28"/>
-              </w:rPr>
-              <w:t>Хань</w:t>
-            </w:r>
-            <w:proofErr w:type="spellEnd"/>
           </w:p>
         </w:tc>
       </w:tr>
@@ -764,7 +756,7 @@
           <v:shape id="_x0000_i1025" type="#_x0000_t75" style="width:156pt;height:18pt" o:ole="">
             <v:imagedata r:id="rId7" o:title=""/>
           </v:shape>
-          <o:OLEObject Type="Embed" ProgID="Equation.DSMT4" ShapeID="_x0000_i1025" DrawAspect="Content" ObjectID="_1790526971" r:id="rId8"/>
+          <o:OLEObject Type="Embed" ProgID="Equation.DSMT4" ShapeID="_x0000_i1025" DrawAspect="Content" ObjectID="_1793010212" r:id="rId8"/>
         </w:object>
       </w:r>
       <w:r>
@@ -1026,7 +1018,7 @@
           <v:shape id="_x0000_i1026" type="#_x0000_t75" style="width:14.25pt;height:18.75pt" o:ole="">
             <v:imagedata r:id="rId11" o:title=""/>
           </v:shape>
-          <o:OLEObject Type="Embed" ProgID="Equation.DSMT4" ShapeID="_x0000_i1026" DrawAspect="Content" ObjectID="_1790526972" r:id="rId12"/>
+          <o:OLEObject Type="Embed" ProgID="Equation.DSMT4" ShapeID="_x0000_i1026" DrawAspect="Content" ObjectID="_1793010213" r:id="rId12"/>
         </w:object>
       </w:r>
       <w:r>
@@ -1044,7 +1036,7 @@
           <v:shape id="_x0000_i1027" type="#_x0000_t75" style="width:14.25pt;height:18.75pt" o:ole="">
             <v:imagedata r:id="rId13" o:title=""/>
           </v:shape>
-          <o:OLEObject Type="Embed" ProgID="Equation.DSMT4" ShapeID="_x0000_i1027" DrawAspect="Content" ObjectID="_1790526973" r:id="rId14"/>
+          <o:OLEObject Type="Embed" ProgID="Equation.DSMT4" ShapeID="_x0000_i1027" DrawAspect="Content" ObjectID="_1793010214" r:id="rId14"/>
         </w:object>
       </w:r>
       <w:r>
@@ -1081,7 +1073,7 @@
           <v:shape id="_x0000_i1028" type="#_x0000_t75" style="width:119.25pt;height:38.25pt" o:ole="">
             <v:imagedata r:id="rId15" o:title=""/>
           </v:shape>
-          <o:OLEObject Type="Embed" ProgID="Equation.DSMT4" ShapeID="_x0000_i1028" DrawAspect="Content" ObjectID="_1790526974" r:id="rId16"/>
+          <o:OLEObject Type="Embed" ProgID="Equation.DSMT4" ShapeID="_x0000_i1028" DrawAspect="Content" ObjectID="_1793010215" r:id="rId16"/>
         </w:object>
       </w:r>
     </w:p>
@@ -1109,7 +1101,7 @@
           <v:shape id="_x0000_i1029" type="#_x0000_t75" style="width:84.75pt;height:18pt" o:ole="">
             <v:imagedata r:id="rId17" o:title=""/>
           </v:shape>
-          <o:OLEObject Type="Embed" ProgID="Equation.DSMT4" ShapeID="_x0000_i1029" DrawAspect="Content" ObjectID="_1790526975" r:id="rId18"/>
+          <o:OLEObject Type="Embed" ProgID="Equation.DSMT4" ShapeID="_x0000_i1029" DrawAspect="Content" ObjectID="_1793010216" r:id="rId18"/>
         </w:object>
       </w:r>
       <w:r>
@@ -1567,7 +1559,7 @@
           <v:shape id="_x0000_i1030" type="#_x0000_t75" style="width:30.75pt;height:18pt" o:ole="">
             <v:imagedata r:id="rId22" o:title=""/>
           </v:shape>
-          <o:OLEObject Type="Embed" ProgID="Equation.DSMT4" ShapeID="_x0000_i1030" DrawAspect="Content" ObjectID="_1790526976" r:id="rId23"/>
+          <o:OLEObject Type="Embed" ProgID="Equation.DSMT4" ShapeID="_x0000_i1030" DrawAspect="Content" ObjectID="_1793010217" r:id="rId23"/>
         </w:object>
       </w:r>
       <w:r>
@@ -1712,7 +1704,7 @@
           <v:shape id="_x0000_i1031" type="#_x0000_t75" style="width:30.75pt;height:18pt" o:ole="">
             <v:imagedata r:id="rId22" o:title=""/>
           </v:shape>
-          <o:OLEObject Type="Embed" ProgID="Equation.DSMT4" ShapeID="_x0000_i1031" DrawAspect="Content" ObjectID="_1790526977" r:id="rId25"/>
+          <o:OLEObject Type="Embed" ProgID="Equation.DSMT4" ShapeID="_x0000_i1031" DrawAspect="Content" ObjectID="_1793010218" r:id="rId25"/>
         </w:object>
       </w:r>
       <w:r>
@@ -1802,67 +1794,13 @@
         <w:rPr>
           <w:sz w:val="28"/>
         </w:rPr>
-        <w:t xml:space="preserve">. Они равны -1.21 и 0.71 соответственно. Коэффициент </w:t>
-      </w:r>
-      <w:r>
-        <w:rPr>
-          <w:sz w:val="28"/>
-          <w:lang w:val="en-US"/>
-        </w:rPr>
-        <w:t>k</w:t>
-      </w:r>
-      <w:r>
-        <w:rPr>
-          <w:sz w:val="28"/>
-          <w:vertAlign w:val="subscript"/>
-          <w:lang w:val="en-US"/>
-        </w:rPr>
-        <w:t>a</w:t>
-      </w:r>
-      <w:r>
-        <w:rPr>
-          <w:sz w:val="28"/>
-        </w:rPr>
-        <w:t xml:space="preserve"> </w:t>
-      </w:r>
-      <w:r>
-        <w:rPr>
-          <w:sz w:val="28"/>
-        </w:rPr>
-        <w:t>получился меньше рассчитанного в 3.7 раза, а к</w:t>
-      </w:r>
-      <w:r>
-        <w:rPr>
-          <w:sz w:val="28"/>
-        </w:rPr>
-        <w:t xml:space="preserve">оэффициент </w:t>
-      </w:r>
-      <w:r>
-        <w:rPr>
-          <w:sz w:val="28"/>
-          <w:lang w:val="en-US"/>
-        </w:rPr>
-        <w:t>k</w:t>
-      </w:r>
-      <w:r>
-        <w:rPr>
-          <w:sz w:val="28"/>
-          <w:vertAlign w:val="subscript"/>
-          <w:lang w:val="en-US"/>
-        </w:rPr>
-        <w:t>b</w:t>
-      </w:r>
-      <w:r>
-        <w:rPr>
-          <w:sz w:val="28"/>
-        </w:rPr>
-        <w:t xml:space="preserve"> </w:t>
-      </w:r>
-      <w:r>
-        <w:rPr>
-          <w:sz w:val="28"/>
-        </w:rPr>
-        <w:t>в 5.6 раза.</w:t>
+        <w:t xml:space="preserve">. </w:t>
+      </w:r>
+      <w:r>
+        <w:rPr>
+          <w:sz w:val="28"/>
+        </w:rPr>
+        <w:t>Видно, что по завершении процесса адаптации коэффициенты сходятся к рассчитанным значениям.</w:t>
       </w:r>
     </w:p>
     <w:p>
@@ -1878,9 +1816,9 @@
         </w:rPr>
         <w:lastRenderedPageBreak/>
         <w:drawing>
-          <wp:inline distT="0" distB="0" distL="0" distR="0" wp14:anchorId="07E0DA15" wp14:editId="506A8F9A">
-            <wp:extent cx="4682490" cy="2813964"/>
-            <wp:effectExtent l="0" t="0" r="3810" b="5715"/>
+          <wp:inline distT="0" distB="0" distL="0" distR="0" wp14:anchorId="07E0DA15" wp14:editId="1805861C">
+            <wp:extent cx="5911215" cy="3552641"/>
+            <wp:effectExtent l="0" t="0" r="0" b="0"/>
             <wp:docPr id="10" name="Рисунок 10"/>
             <wp:cNvGraphicFramePr>
               <a:graphicFrameLocks xmlns:a="http://schemas.openxmlformats.org/drawingml/2006/main" noChangeAspect="1"/>
@@ -1907,7 +1845,7 @@
                   <pic:spPr>
                     <a:xfrm>
                       <a:off x="0" y="0"/>
-                      <a:ext cx="4691641" cy="2819464"/>
+                      <a:ext cx="5938268" cy="3568900"/>
                     </a:xfrm>
                     <a:prstGeom prst="rect">
                       <a:avLst/>
@@ -2006,7 +1944,7 @@
           <v:shape id="_x0000_i1032" type="#_x0000_t75" style="width:149.25pt;height:18pt" o:ole="">
             <v:imagedata r:id="rId27" o:title=""/>
           </v:shape>
-          <o:OLEObject Type="Embed" ProgID="Equation.DSMT4" ShapeID="_x0000_i1032" DrawAspect="Content" ObjectID="_1790526978" r:id="rId28"/>
+          <o:OLEObject Type="Embed" ProgID="Equation.DSMT4" ShapeID="_x0000_i1032" DrawAspect="Content" ObjectID="_1793010219" r:id="rId28"/>
         </w:object>
       </w:r>
       <w:r>
@@ -2052,7 +1990,7 @@
           <v:shape id="_x0000_i1033" type="#_x0000_t75" style="width:14.25pt;height:18.75pt" o:ole="">
             <v:imagedata r:id="rId11" o:title=""/>
           </v:shape>
-          <o:OLEObject Type="Embed" ProgID="Equation.DSMT4" ShapeID="_x0000_i1033" DrawAspect="Content" ObjectID="_1790526979" r:id="rId29"/>
+          <o:OLEObject Type="Embed" ProgID="Equation.DSMT4" ShapeID="_x0000_i1033" DrawAspect="Content" ObjectID="_1793010220" r:id="rId29"/>
         </w:object>
       </w:r>
       <w:r>
@@ -2069,7 +2007,7 @@
           <v:shape id="_x0000_i1034" type="#_x0000_t75" style="width:14.25pt;height:18.75pt" o:ole="">
             <v:imagedata r:id="rId13" o:title=""/>
           </v:shape>
-          <o:OLEObject Type="Embed" ProgID="Equation.DSMT4" ShapeID="_x0000_i1034" DrawAspect="Content" ObjectID="_1790526980" r:id="rId30"/>
+          <o:OLEObject Type="Embed" ProgID="Equation.DSMT4" ShapeID="_x0000_i1034" DrawAspect="Content" ObjectID="_1793010221" r:id="rId30"/>
         </w:object>
       </w:r>
       <w:r>
@@ -2105,7 +2043,7 @@
           <v:shape id="_x0000_i1035" type="#_x0000_t75" style="width:119.25pt;height:38.25pt" o:ole="">
             <v:imagedata r:id="rId31" o:title=""/>
           </v:shape>
-          <o:OLEObject Type="Embed" ProgID="Equation.DSMT4" ShapeID="_x0000_i1035" DrawAspect="Content" ObjectID="_1790526981" r:id="rId32"/>
+          <o:OLEObject Type="Embed" ProgID="Equation.DSMT4" ShapeID="_x0000_i1035" DrawAspect="Content" ObjectID="_1793010222" r:id="rId32"/>
         </w:object>
       </w:r>
     </w:p>
@@ -2258,7 +2196,7 @@
           <v:shape id="_x0000_i1036" type="#_x0000_t75" style="width:84.75pt;height:18pt" o:ole="">
             <v:imagedata r:id="rId17" o:title=""/>
           </v:shape>
-          <o:OLEObject Type="Embed" ProgID="Equation.DSMT4" ShapeID="_x0000_i1036" DrawAspect="Content" ObjectID="_1790526982" r:id="rId34"/>
+          <o:OLEObject Type="Embed" ProgID="Equation.DSMT4" ShapeID="_x0000_i1036" DrawAspect="Content" ObjectID="_1793010223" r:id="rId34"/>
         </w:object>
       </w:r>
       <w:r>
@@ -2417,7 +2355,7 @@
           <v:shape id="_x0000_i1037" type="#_x0000_t75" style="width:30.75pt;height:18pt" o:ole="">
             <v:imagedata r:id="rId22" o:title=""/>
           </v:shape>
-          <o:OLEObject Type="Embed" ProgID="Equation.DSMT4" ShapeID="_x0000_i1037" DrawAspect="Content" ObjectID="_1790526983" r:id="rId36"/>
+          <o:OLEObject Type="Embed" ProgID="Equation.DSMT4" ShapeID="_x0000_i1037" DrawAspect="Content" ObjectID="_1793010224" r:id="rId36"/>
         </w:object>
       </w:r>
       <w:r>
@@ -2606,19 +2544,7 @@
         <w:rPr>
           <w:sz w:val="28"/>
         </w:rPr>
-        <w:t xml:space="preserve">. На рисунке </w:t>
-      </w:r>
-      <w:r>
-        <w:rPr>
-          <w:sz w:val="28"/>
-        </w:rPr>
-        <w:t>11</w:t>
-      </w:r>
-      <w:r>
-        <w:rPr>
-          <w:sz w:val="28"/>
-        </w:rPr>
-        <w:t xml:space="preserve"> можно увидеть </w:t>
+        <w:t xml:space="preserve">. На рисунке 11 можно увидеть </w:t>
       </w:r>
       <w:r>
         <w:rPr>
@@ -2630,122 +2556,19 @@
         <w:rPr>
           <w:sz w:val="28"/>
         </w:rPr>
-        <w:t>. Они равны -</w:t>
-      </w:r>
-      <w:r>
-        <w:rPr>
-          <w:sz w:val="28"/>
-        </w:rPr>
-        <w:t>2.11</w:t>
-      </w:r>
-      <w:r>
-        <w:rPr>
-          <w:sz w:val="28"/>
-        </w:rPr>
-        <w:t xml:space="preserve"> и </w:t>
-      </w:r>
-      <w:r>
-        <w:rPr>
-          <w:sz w:val="28"/>
-        </w:rPr>
-        <w:t>0.61</w:t>
-      </w:r>
-      <w:r>
-        <w:rPr>
-          <w:sz w:val="28"/>
-        </w:rPr>
-        <w:t xml:space="preserve"> соответственно. Коэффициент </w:t>
-      </w:r>
-      <w:r>
-        <w:rPr>
-          <w:sz w:val="28"/>
-          <w:lang w:val="en-US"/>
-        </w:rPr>
-        <w:t>k</w:t>
-      </w:r>
-      <w:r>
-        <w:rPr>
-          <w:sz w:val="28"/>
-          <w:vertAlign w:val="subscript"/>
-          <w:lang w:val="en-US"/>
-        </w:rPr>
-        <w:t>a</w:t>
-      </w:r>
-      <w:r>
-        <w:rPr>
-          <w:sz w:val="28"/>
-        </w:rPr>
-        <w:t xml:space="preserve"> </w:t>
-      </w:r>
-      <w:r>
-        <w:rPr>
-          <w:sz w:val="28"/>
-        </w:rPr>
-        <w:t xml:space="preserve">получился меньше рассчитанного в </w:t>
-      </w:r>
-      <w:r>
-        <w:rPr>
-          <w:sz w:val="28"/>
-        </w:rPr>
-        <w:t>2.6</w:t>
-      </w:r>
-      <w:r>
-        <w:rPr>
-          <w:sz w:val="28"/>
-        </w:rPr>
-        <w:t xml:space="preserve"> раза, а к</w:t>
-      </w:r>
-      <w:r>
-        <w:rPr>
-          <w:sz w:val="28"/>
-        </w:rPr>
-        <w:t xml:space="preserve">оэффициент </w:t>
-      </w:r>
-      <w:r>
-        <w:rPr>
-          <w:sz w:val="28"/>
-          <w:lang w:val="en-US"/>
-        </w:rPr>
-        <w:t>k</w:t>
-      </w:r>
-      <w:r>
-        <w:rPr>
-          <w:sz w:val="28"/>
-          <w:vertAlign w:val="subscript"/>
-          <w:lang w:val="en-US"/>
-        </w:rPr>
-        <w:t>b</w:t>
-      </w:r>
-      <w:r>
-        <w:rPr>
-          <w:sz w:val="28"/>
-        </w:rPr>
-        <w:t xml:space="preserve"> </w:t>
-      </w:r>
-      <w:r>
-        <w:rPr>
-          <w:sz w:val="28"/>
-        </w:rPr>
-        <w:t xml:space="preserve">в </w:t>
-      </w:r>
-      <w:r>
-        <w:rPr>
-          <w:sz w:val="28"/>
-        </w:rPr>
-        <w:t>6.5 раз</w:t>
-      </w:r>
-      <w:r>
-        <w:rPr>
-          <w:sz w:val="28"/>
-        </w:rPr>
-        <w:t>.</w:t>
-      </w:r>
-    </w:p>
-    <w:p>
-      <w:pPr>
-        <w:keepNext/>
-        <w:spacing w:line="360" w:lineRule="auto"/>
-        <w:jc w:val="center"/>
+        <w:t xml:space="preserve">. </w:t>
+      </w:r>
+      <w:r>
+        <w:rPr>
+          <w:sz w:val="28"/>
+        </w:rPr>
+        <w:t>Видно, что по завершении процесса адаптации коэффициенты сходятся к рассчитанным значениям.</w:t>
+      </w:r>
+    </w:p>
+    <w:p>
+      <w:pPr>
+        <w:spacing w:line="360" w:lineRule="auto"/>
+        <w:jc w:val="both"/>
       </w:pPr>
       <w:r>
         <w:rPr>
@@ -2753,9 +2576,9 @@
           <w:sz w:val="28"/>
         </w:rPr>
         <w:drawing>
-          <wp:inline distT="0" distB="0" distL="0" distR="0" wp14:anchorId="27AB847F" wp14:editId="7DBE5072">
-            <wp:extent cx="5482590" cy="3294787"/>
-            <wp:effectExtent l="0" t="0" r="3810" b="1270"/>
+          <wp:inline distT="0" distB="0" distL="0" distR="0" wp14:anchorId="27AB847F" wp14:editId="26EC9082">
+            <wp:extent cx="6120130" cy="3678199"/>
+            <wp:effectExtent l="0" t="0" r="0" b="0"/>
             <wp:docPr id="11" name="Рисунок 11"/>
             <wp:cNvGraphicFramePr>
               <a:graphicFrameLocks xmlns:a="http://schemas.openxmlformats.org/drawingml/2006/main" noChangeAspect="1"/>
@@ -2782,7 +2605,7 @@
                   <pic:spPr>
                     <a:xfrm>
                       <a:off x="0" y="0"/>
-                      <a:ext cx="5487874" cy="3297962"/>
+                      <a:ext cx="6128991" cy="3683524"/>
                     </a:xfrm>
                     <a:prstGeom prst="rect">
                       <a:avLst/>
@@ -2874,7 +2697,7 @@
           <v:shape id="_x0000_i1038" type="#_x0000_t75" style="width:30.75pt;height:18pt" o:ole="">
             <v:imagedata r:id="rId22" o:title=""/>
           </v:shape>
-          <o:OLEObject Type="Embed" ProgID="Equation.DSMT4" ShapeID="_x0000_i1038" DrawAspect="Content" ObjectID="_1790526984" r:id="rId39"/>
+          <o:OLEObject Type="Embed" ProgID="Equation.DSMT4" ShapeID="_x0000_i1038" DrawAspect="Content" ObjectID="_1793010225" r:id="rId39"/>
         </w:object>
       </w:r>
       <w:r>
@@ -2903,87 +2726,9 @@
           <w:sz w:val="28"/>
         </w:rPr>
         <w:t>й в качестве объекта управления, что говорит о том, что применение данного метода управления оправдано при наличии неопределенности параметров объекта управления.</w:t>
-      </w:r>
-    </w:p>
-    <w:p>
-      <w:pPr>
-        <w:spacing w:line="360" w:lineRule="auto"/>
-        <w:ind w:firstLine="708"/>
-        <w:jc w:val="both"/>
-        <w:rPr>
-          <w:sz w:val="28"/>
-        </w:rPr>
-      </w:pPr>
-      <w:r>
-        <w:rPr>
-          <w:sz w:val="28"/>
-        </w:rPr>
-        <w:t xml:space="preserve">Рассчитанные коэффициенты </w:t>
-      </w:r>
-      <w:r>
-        <w:rPr>
-          <w:sz w:val="28"/>
-          <w:lang w:val="en-US"/>
-        </w:rPr>
-        <w:t>k</w:t>
-      </w:r>
-      <w:r>
-        <w:rPr>
-          <w:sz w:val="28"/>
-          <w:vertAlign w:val="subscript"/>
-          <w:lang w:val="en-US"/>
-        </w:rPr>
-        <w:t>a</w:t>
-      </w:r>
-      <w:r>
-        <w:rPr>
-          <w:sz w:val="28"/>
-          <w:vertAlign w:val="subscript"/>
-        </w:rPr>
-        <w:t xml:space="preserve"> </w:t>
-      </w:r>
-      <w:r>
-        <w:rPr>
-          <w:sz w:val="28"/>
-        </w:rPr>
-        <w:t xml:space="preserve">и </w:t>
-      </w:r>
-      <w:r>
-        <w:rPr>
-          <w:sz w:val="28"/>
-          <w:lang w:val="en-US"/>
-        </w:rPr>
-        <w:t>k</w:t>
-      </w:r>
-      <w:r>
-        <w:rPr>
-          <w:sz w:val="28"/>
-          <w:vertAlign w:val="subscript"/>
-          <w:lang w:val="en-US"/>
-        </w:rPr>
-        <w:t>b</w:t>
-      </w:r>
-      <w:r>
-        <w:rPr>
-          <w:sz w:val="28"/>
-          <w:vertAlign w:val="subscript"/>
-        </w:rPr>
-        <w:t xml:space="preserve"> </w:t>
-      </w:r>
-      <w:r>
-        <w:rPr>
-          <w:sz w:val="28"/>
-        </w:rPr>
-        <w:t>в несколько раз отличаются от полученных при моделировании</w:t>
       </w:r>
       <w:bookmarkStart w:id="0" w:name="_GoBack"/>
       <w:bookmarkEnd w:id="0"/>
-      <w:r>
-        <w:rPr>
-          <w:sz w:val="28"/>
-        </w:rPr>
-        <w:t>.</w:t>
-      </w:r>
     </w:p>
     <w:sectPr>
       <w:footerReference w:type="default" r:id="rId40"/>
@@ -3048,7 +2793,7 @@
           <w:rPr>
             <w:noProof/>
           </w:rPr>
-          <w:t>8</w:t>
+          <w:t>10</w:t>
         </w:r>
         <w:r>
           <w:fldChar w:fldCharType="end"/>
@@ -3867,6 +3612,7 @@
   <w:style w:type="character" w:default="1" w:styleId="a0">
     <w:name w:val="Default Paragraph Font"/>
     <w:uiPriority w:val="1"/>
+    <w:semiHidden/>
     <w:unhideWhenUsed/>
   </w:style>
   <w:style w:type="table" w:default="1" w:styleId="a1">

</xml_diff>

<commit_message>
done with lab 1 2 NAUTS
</commit_message>
<xml_diff>
--- a/3_sem/NAUTS/lab_1/9492_Викторов_ЛР1.docx
+++ b/3_sem/NAUTS/lab_1/9492_Викторов_ЛР1.docx
@@ -756,7 +756,7 @@
           <v:shape id="_x0000_i1025" type="#_x0000_t75" style="width:156pt;height:18pt" o:ole="">
             <v:imagedata r:id="rId7" o:title=""/>
           </v:shape>
-          <o:OLEObject Type="Embed" ProgID="Equation.DSMT4" ShapeID="_x0000_i1025" DrawAspect="Content" ObjectID="_1793010212" r:id="rId8"/>
+          <o:OLEObject Type="Embed" ProgID="Equation.DSMT4" ShapeID="_x0000_i1025" DrawAspect="Content" ObjectID="_1793027715" r:id="rId8"/>
         </w:object>
       </w:r>
       <w:r>
@@ -1018,7 +1018,7 @@
           <v:shape id="_x0000_i1026" type="#_x0000_t75" style="width:14.25pt;height:18.75pt" o:ole="">
             <v:imagedata r:id="rId11" o:title=""/>
           </v:shape>
-          <o:OLEObject Type="Embed" ProgID="Equation.DSMT4" ShapeID="_x0000_i1026" DrawAspect="Content" ObjectID="_1793010213" r:id="rId12"/>
+          <o:OLEObject Type="Embed" ProgID="Equation.DSMT4" ShapeID="_x0000_i1026" DrawAspect="Content" ObjectID="_1793027716" r:id="rId12"/>
         </w:object>
       </w:r>
       <w:r>
@@ -1036,7 +1036,7 @@
           <v:shape id="_x0000_i1027" type="#_x0000_t75" style="width:14.25pt;height:18.75pt" o:ole="">
             <v:imagedata r:id="rId13" o:title=""/>
           </v:shape>
-          <o:OLEObject Type="Embed" ProgID="Equation.DSMT4" ShapeID="_x0000_i1027" DrawAspect="Content" ObjectID="_1793010214" r:id="rId14"/>
+          <o:OLEObject Type="Embed" ProgID="Equation.DSMT4" ShapeID="_x0000_i1027" DrawAspect="Content" ObjectID="_1793027717" r:id="rId14"/>
         </w:object>
       </w:r>
       <w:r>
@@ -1073,7 +1073,7 @@
           <v:shape id="_x0000_i1028" type="#_x0000_t75" style="width:119.25pt;height:38.25pt" o:ole="">
             <v:imagedata r:id="rId15" o:title=""/>
           </v:shape>
-          <o:OLEObject Type="Embed" ProgID="Equation.DSMT4" ShapeID="_x0000_i1028" DrawAspect="Content" ObjectID="_1793010215" r:id="rId16"/>
+          <o:OLEObject Type="Embed" ProgID="Equation.DSMT4" ShapeID="_x0000_i1028" DrawAspect="Content" ObjectID="_1793027718" r:id="rId16"/>
         </w:object>
       </w:r>
     </w:p>
@@ -1101,7 +1101,7 @@
           <v:shape id="_x0000_i1029" type="#_x0000_t75" style="width:84.75pt;height:18pt" o:ole="">
             <v:imagedata r:id="rId17" o:title=""/>
           </v:shape>
-          <o:OLEObject Type="Embed" ProgID="Equation.DSMT4" ShapeID="_x0000_i1029" DrawAspect="Content" ObjectID="_1793010216" r:id="rId18"/>
+          <o:OLEObject Type="Embed" ProgID="Equation.DSMT4" ShapeID="_x0000_i1029" DrawAspect="Content" ObjectID="_1793027719" r:id="rId18"/>
         </w:object>
       </w:r>
       <w:r>
@@ -1559,7 +1559,7 @@
           <v:shape id="_x0000_i1030" type="#_x0000_t75" style="width:30.75pt;height:18pt" o:ole="">
             <v:imagedata r:id="rId22" o:title=""/>
           </v:shape>
-          <o:OLEObject Type="Embed" ProgID="Equation.DSMT4" ShapeID="_x0000_i1030" DrawAspect="Content" ObjectID="_1793010217" r:id="rId23"/>
+          <o:OLEObject Type="Embed" ProgID="Equation.DSMT4" ShapeID="_x0000_i1030" DrawAspect="Content" ObjectID="_1793027720" r:id="rId23"/>
         </w:object>
       </w:r>
       <w:r>
@@ -1704,7 +1704,7 @@
           <v:shape id="_x0000_i1031" type="#_x0000_t75" style="width:30.75pt;height:18pt" o:ole="">
             <v:imagedata r:id="rId22" o:title=""/>
           </v:shape>
-          <o:OLEObject Type="Embed" ProgID="Equation.DSMT4" ShapeID="_x0000_i1031" DrawAspect="Content" ObjectID="_1793010218" r:id="rId25"/>
+          <o:OLEObject Type="Embed" ProgID="Equation.DSMT4" ShapeID="_x0000_i1031" DrawAspect="Content" ObjectID="_1793027721" r:id="rId25"/>
         </w:object>
       </w:r>
       <w:r>
@@ -1816,9 +1816,9 @@
         </w:rPr>
         <w:lastRenderedPageBreak/>
         <w:drawing>
-          <wp:inline distT="0" distB="0" distL="0" distR="0" wp14:anchorId="07E0DA15" wp14:editId="1805861C">
-            <wp:extent cx="5911215" cy="3552641"/>
-            <wp:effectExtent l="0" t="0" r="0" b="0"/>
+          <wp:inline distT="0" distB="0" distL="0" distR="0" wp14:anchorId="07E0DA15" wp14:editId="2E650388">
+            <wp:extent cx="5938268" cy="3568898"/>
+            <wp:effectExtent l="0" t="0" r="5715" b="0"/>
             <wp:docPr id="10" name="Рисунок 10"/>
             <wp:cNvGraphicFramePr>
               <a:graphicFrameLocks xmlns:a="http://schemas.openxmlformats.org/drawingml/2006/main" noChangeAspect="1"/>
@@ -1845,7 +1845,7 @@
                   <pic:spPr>
                     <a:xfrm>
                       <a:off x="0" y="0"/>
-                      <a:ext cx="5938268" cy="3568900"/>
+                      <a:ext cx="5938268" cy="3568898"/>
                     </a:xfrm>
                     <a:prstGeom prst="rect">
                       <a:avLst/>
@@ -1883,12 +1883,96 @@
     </w:p>
     <w:p>
       <w:pPr>
-        <w:spacing w:line="360" w:lineRule="auto"/>
-        <w:jc w:val="both"/>
-        <w:rPr>
-          <w:sz w:val="28"/>
-        </w:rPr>
-      </w:pPr>
+        <w:keepNext/>
+        <w:spacing w:line="360" w:lineRule="auto"/>
+        <w:jc w:val="center"/>
+      </w:pPr>
+      <w:r>
+        <w:rPr>
+          <w:noProof/>
+          <w:sz w:val="28"/>
+        </w:rPr>
+        <w:drawing>
+          <wp:inline distT="0" distB="0" distL="0" distR="0" wp14:anchorId="5EF64D03" wp14:editId="12FFD524">
+            <wp:extent cx="6119667" cy="3677920"/>
+            <wp:effectExtent l="0" t="0" r="0" b="0"/>
+            <wp:docPr id="12" name="Рисунок 12"/>
+            <wp:cNvGraphicFramePr>
+              <a:graphicFrameLocks xmlns:a="http://schemas.openxmlformats.org/drawingml/2006/main" noChangeAspect="1"/>
+            </wp:cNvGraphicFramePr>
+            <a:graphic xmlns:a="http://schemas.openxmlformats.org/drawingml/2006/main">
+              <a:graphicData uri="http://schemas.openxmlformats.org/drawingml/2006/picture">
+                <pic:pic xmlns:pic="http://schemas.openxmlformats.org/drawingml/2006/picture">
+                  <pic:nvPicPr>
+                    <pic:cNvPr id="12" name="7.png"/>
+                    <pic:cNvPicPr/>
+                  </pic:nvPicPr>
+                  <pic:blipFill>
+                    <a:blip r:embed="rId27">
+                      <a:extLst>
+                        <a:ext uri="{28A0092B-C50C-407E-A947-70E740481C1C}">
+                          <a14:useLocalDpi xmlns:a14="http://schemas.microsoft.com/office/drawing/2010/main" val="0"/>
+                        </a:ext>
+                      </a:extLst>
+                    </a:blip>
+                    <a:stretch>
+                      <a:fillRect/>
+                    </a:stretch>
+                  </pic:blipFill>
+                  <pic:spPr>
+                    <a:xfrm>
+                      <a:off x="0" y="0"/>
+                      <a:ext cx="6119667" cy="3677920"/>
+                    </a:xfrm>
+                    <a:prstGeom prst="rect">
+                      <a:avLst/>
+                    </a:prstGeom>
+                  </pic:spPr>
+                </pic:pic>
+              </a:graphicData>
+            </a:graphic>
+          </wp:inline>
+        </w:drawing>
+      </w:r>
+    </w:p>
+    <w:p>
+      <w:pPr>
+        <w:pStyle w:val="a9"/>
+        <w:jc w:val="center"/>
+        <w:rPr>
+          <w:sz w:val="28"/>
+        </w:rPr>
+      </w:pPr>
+      <w:r>
+        <w:t xml:space="preserve">Рисунок </w:t>
+      </w:r>
+      <w:r>
+        <w:fldChar w:fldCharType="begin"/>
+      </w:r>
+      <w:r>
+        <w:instrText xml:space="preserve"> SEQ Рисунок \* ARABIC </w:instrText>
+      </w:r>
+      <w:r>
+        <w:fldChar w:fldCharType="separate"/>
+      </w:r>
+      <w:r>
+        <w:rPr>
+          <w:noProof/>
+        </w:rPr>
+        <w:t>8</w:t>
+      </w:r>
+      <w:r>
+        <w:rPr>
+          <w:noProof/>
+        </w:rPr>
+        <w:fldChar w:fldCharType="end"/>
+      </w:r>
+      <w:r>
+        <w:t xml:space="preserve"> - </w:t>
+      </w:r>
+      <w:r>
+        <w:t>Переходный процесс при входном сигнале типа меандр</w:t>
+      </w:r>
     </w:p>
     <w:p>
       <w:pPr>
@@ -1915,7 +1999,14 @@
         <w:rPr>
           <w:sz w:val="28"/>
         </w:rPr>
-        <w:t>системы аналогична показанной на рисунке 1.</w:t>
+        <w:t xml:space="preserve">системы аналогична показанной на рисунке </w:t>
+      </w:r>
+      <w:r>
+        <w:rPr>
+          <w:sz w:val="28"/>
+        </w:rPr>
+        <w:lastRenderedPageBreak/>
+        <w:t>1.</w:t>
       </w:r>
       <w:r>
         <w:rPr>
@@ -1942,9 +2033,9 @@
         </w:rPr>
         <w:object w:dxaOrig="2980" w:dyaOrig="360" w14:anchorId="2F71A6C1">
           <v:shape id="_x0000_i1032" type="#_x0000_t75" style="width:149.25pt;height:18pt" o:ole="">
-            <v:imagedata r:id="rId27" o:title=""/>
+            <v:imagedata r:id="rId28" o:title=""/>
           </v:shape>
-          <o:OLEObject Type="Embed" ProgID="Equation.DSMT4" ShapeID="_x0000_i1032" DrawAspect="Content" ObjectID="_1793010219" r:id="rId28"/>
+          <o:OLEObject Type="Embed" ProgID="Equation.DSMT4" ShapeID="_x0000_i1032" DrawAspect="Content" ObjectID="_1793027722" r:id="rId29"/>
         </w:object>
       </w:r>
       <w:r>
@@ -1957,7 +2048,7 @@
         <w:rPr>
           <w:sz w:val="28"/>
         </w:rPr>
-        <w:t>8</w:t>
+        <w:t>9</w:t>
       </w:r>
       <w:r>
         <w:rPr>
@@ -1990,7 +2081,7 @@
           <v:shape id="_x0000_i1033" type="#_x0000_t75" style="width:14.25pt;height:18.75pt" o:ole="">
             <v:imagedata r:id="rId11" o:title=""/>
           </v:shape>
-          <o:OLEObject Type="Embed" ProgID="Equation.DSMT4" ShapeID="_x0000_i1033" DrawAspect="Content" ObjectID="_1793010220" r:id="rId29"/>
+          <o:OLEObject Type="Embed" ProgID="Equation.DSMT4" ShapeID="_x0000_i1033" DrawAspect="Content" ObjectID="_1793027723" r:id="rId30"/>
         </w:object>
       </w:r>
       <w:r>
@@ -2007,7 +2098,7 @@
           <v:shape id="_x0000_i1034" type="#_x0000_t75" style="width:14.25pt;height:18.75pt" o:ole="">
             <v:imagedata r:id="rId13" o:title=""/>
           </v:shape>
-          <o:OLEObject Type="Embed" ProgID="Equation.DSMT4" ShapeID="_x0000_i1034" DrawAspect="Content" ObjectID="_1793010221" r:id="rId30"/>
+          <o:OLEObject Type="Embed" ProgID="Equation.DSMT4" ShapeID="_x0000_i1034" DrawAspect="Content" ObjectID="_1793027724" r:id="rId31"/>
         </w:object>
       </w:r>
       <w:r>
@@ -2041,9 +2132,9 @@
         </w:rPr>
         <w:object w:dxaOrig="2380" w:dyaOrig="760" w14:anchorId="62CED1B6">
           <v:shape id="_x0000_i1035" type="#_x0000_t75" style="width:119.25pt;height:38.25pt" o:ole="">
-            <v:imagedata r:id="rId31" o:title=""/>
+            <v:imagedata r:id="rId32" o:title=""/>
           </v:shape>
-          <o:OLEObject Type="Embed" ProgID="Equation.DSMT4" ShapeID="_x0000_i1035" DrawAspect="Content" ObjectID="_1793010222" r:id="rId32"/>
+          <o:OLEObject Type="Embed" ProgID="Equation.DSMT4" ShapeID="_x0000_i1035" DrawAspect="Content" ObjectID="_1793027725" r:id="rId33"/>
         </w:object>
       </w:r>
     </w:p>
@@ -2058,7 +2149,6 @@
           <w:noProof/>
           <w:sz w:val="28"/>
         </w:rPr>
-        <w:lastRenderedPageBreak/>
         <w:drawing>
           <wp:inline distT="0" distB="0" distL="0" distR="0" wp14:anchorId="7319701F" wp14:editId="34FCE393">
             <wp:extent cx="6120130" cy="3677920"/>
@@ -2075,7 +2165,7 @@
                     <pic:cNvPicPr/>
                   </pic:nvPicPr>
                   <pic:blipFill>
-                    <a:blip r:embed="rId33">
+                    <a:blip r:embed="rId34">
                       <a:extLst>
                         <a:ext uri="{28A0092B-C50C-407E-A947-70E740481C1C}">
                           <a14:useLocalDpi xmlns:a14="http://schemas.microsoft.com/office/drawing/2010/main" val="0"/>
@@ -2124,7 +2214,7 @@
         <w:rPr>
           <w:noProof/>
         </w:rPr>
-        <w:t>8</w:t>
+        <w:t>9</w:t>
       </w:r>
       <w:r>
         <w:rPr>
@@ -2196,7 +2286,7 @@
           <v:shape id="_x0000_i1036" type="#_x0000_t75" style="width:84.75pt;height:18pt" o:ole="">
             <v:imagedata r:id="rId17" o:title=""/>
           </v:shape>
-          <o:OLEObject Type="Embed" ProgID="Equation.DSMT4" ShapeID="_x0000_i1036" DrawAspect="Content" ObjectID="_1793010223" r:id="rId34"/>
+          <o:OLEObject Type="Embed" ProgID="Equation.DSMT4" ShapeID="_x0000_i1036" DrawAspect="Content" ObjectID="_1793027726" r:id="rId35"/>
         </w:object>
       </w:r>
       <w:r>
@@ -2225,7 +2315,7 @@
         <w:rPr>
           <w:sz w:val="28"/>
         </w:rPr>
-        <w:t>9</w:t>
+        <w:t>10</w:t>
       </w:r>
       <w:r>
         <w:rPr>
@@ -2237,7 +2327,14 @@
         <w:rPr>
           <w:sz w:val="28"/>
         </w:rPr>
-        <w:t xml:space="preserve">5) можно сделать следующие выводы. Адаптивное управление с использованием эталонной модели позволяет одинаково хорошо подстроить управляющее воздействие для устойчивой и неустойчивой систем с целью увеличения соответствия переходных процессов ОУ эталонным моделям. Однако стоит отметить, что при одинаковых настройках адаптивного регулятора перерегулирование неустойчивой системы </w:t>
+        <w:t xml:space="preserve">5) можно сделать следующие выводы. Адаптивное управление с использованием эталонной модели позволяет одинаково хорошо подстроить управляющее воздействие для устойчивой и неустойчивой систем с целью </w:t>
+      </w:r>
+      <w:r>
+        <w:rPr>
+          <w:sz w:val="28"/>
+        </w:rPr>
+        <w:lastRenderedPageBreak/>
+        <w:t xml:space="preserve">увеличения соответствия переходных процессов ОУ эталонным моделям. Однако стоит отметить, что при одинаковых настройках адаптивного регулятора перерегулирование неустойчивой системы </w:t>
       </w:r>
       <w:r>
         <w:rPr>
@@ -2254,7 +2351,6 @@
         <w:rPr>
           <w:noProof/>
         </w:rPr>
-        <w:lastRenderedPageBreak/>
         <w:drawing>
           <wp:inline distT="0" distB="0" distL="0" distR="0" wp14:anchorId="7E0BA924" wp14:editId="101CE33E">
             <wp:extent cx="6120130" cy="3677920"/>
@@ -2271,7 +2367,7 @@
                     <pic:cNvPicPr/>
                   </pic:nvPicPr>
                   <pic:blipFill>
-                    <a:blip r:embed="rId35">
+                    <a:blip r:embed="rId36">
                       <a:extLst>
                         <a:ext uri="{28A0092B-C50C-407E-A947-70E740481C1C}">
                           <a14:useLocalDpi xmlns:a14="http://schemas.microsoft.com/office/drawing/2010/main" val="0"/>
@@ -2320,7 +2416,7 @@
         <w:rPr>
           <w:noProof/>
         </w:rPr>
-        <w:t>9</w:t>
+        <w:t>10</w:t>
       </w:r>
       <w:r>
         <w:rPr>
@@ -2355,7 +2451,7 @@
           <v:shape id="_x0000_i1037" type="#_x0000_t75" style="width:30.75pt;height:18pt" o:ole="">
             <v:imagedata r:id="rId22" o:title=""/>
           </v:shape>
-          <o:OLEObject Type="Embed" ProgID="Equation.DSMT4" ShapeID="_x0000_i1037" DrawAspect="Content" ObjectID="_1793010224" r:id="rId36"/>
+          <o:OLEObject Type="Embed" ProgID="Equation.DSMT4" ShapeID="_x0000_i1037" DrawAspect="Content" ObjectID="_1793027727" r:id="rId37"/>
         </w:object>
       </w:r>
       <w:r>
@@ -2368,7 +2464,7 @@
         <w:rPr>
           <w:sz w:val="28"/>
         </w:rPr>
-        <w:t>10</w:t>
+        <w:t>11</w:t>
       </w:r>
       <w:r>
         <w:rPr>
@@ -2421,7 +2517,7 @@
                     <pic:cNvPicPr/>
                   </pic:nvPicPr>
                   <pic:blipFill>
-                    <a:blip r:embed="rId37">
+                    <a:blip r:embed="rId38">
                       <a:extLst>
                         <a:ext uri="{28A0092B-C50C-407E-A947-70E740481C1C}">
                           <a14:useLocalDpi xmlns:a14="http://schemas.microsoft.com/office/drawing/2010/main" val="0"/>
@@ -2470,7 +2566,7 @@
         <w:rPr>
           <w:noProof/>
         </w:rPr>
-        <w:t>10</w:t>
+        <w:t>11</w:t>
       </w:r>
       <w:r>
         <w:rPr>
@@ -2544,7 +2640,13 @@
         <w:rPr>
           <w:sz w:val="28"/>
         </w:rPr>
-        <w:t xml:space="preserve">. На рисунке 11 можно увидеть </w:t>
+        <w:t>. На рисунке 12</w:t>
+      </w:r>
+      <w:r>
+        <w:rPr>
+          <w:sz w:val="28"/>
+        </w:rPr>
+        <w:t xml:space="preserve"> можно увидеть </w:t>
       </w:r>
       <w:r>
         <w:rPr>
@@ -2576,9 +2678,9 @@
           <w:sz w:val="28"/>
         </w:rPr>
         <w:drawing>
-          <wp:inline distT="0" distB="0" distL="0" distR="0" wp14:anchorId="27AB847F" wp14:editId="26EC9082">
-            <wp:extent cx="6120130" cy="3678199"/>
-            <wp:effectExtent l="0" t="0" r="0" b="0"/>
+          <wp:inline distT="0" distB="0" distL="0" distR="0" wp14:anchorId="27AB847F" wp14:editId="70CF2A4A">
+            <wp:extent cx="6128991" cy="3683523"/>
+            <wp:effectExtent l="0" t="0" r="5715" b="0"/>
             <wp:docPr id="11" name="Рисунок 11"/>
             <wp:cNvGraphicFramePr>
               <a:graphicFrameLocks xmlns:a="http://schemas.openxmlformats.org/drawingml/2006/main" noChangeAspect="1"/>
@@ -2591,7 +2693,7 @@
                     <pic:cNvPicPr/>
                   </pic:nvPicPr>
                   <pic:blipFill>
-                    <a:blip r:embed="rId38">
+                    <a:blip r:embed="rId39">
                       <a:extLst>
                         <a:ext uri="{28A0092B-C50C-407E-A947-70E740481C1C}">
                           <a14:useLocalDpi xmlns:a14="http://schemas.microsoft.com/office/drawing/2010/main" val="0"/>
@@ -2605,7 +2707,7 @@
                   <pic:spPr>
                     <a:xfrm>
                       <a:off x="0" y="0"/>
-                      <a:ext cx="6128991" cy="3683524"/>
+                      <a:ext cx="6128991" cy="3683523"/>
                     </a:xfrm>
                     <a:prstGeom prst="rect">
                       <a:avLst/>
@@ -2622,9 +2724,6 @@
       <w:pPr>
         <w:pStyle w:val="a9"/>
         <w:jc w:val="center"/>
-        <w:rPr>
-          <w:sz w:val="28"/>
-        </w:rPr>
       </w:pPr>
       <w:r>
         <w:t xml:space="preserve">Рисунок </w:t>
@@ -2634,7 +2733,7 @@
           <w:rPr>
             <w:noProof/>
           </w:rPr>
-          <w:t>11</w:t>
+          <w:t>12</w:t>
         </w:r>
       </w:fldSimple>
       <w:r>
@@ -2643,6 +2742,94 @@
     </w:p>
     <w:p>
       <w:pPr>
+        <w:keepNext/>
+        <w:jc w:val="center"/>
+      </w:pPr>
+      <w:bookmarkStart w:id="0" w:name="_GoBack"/>
+      <w:r>
+        <w:rPr>
+          <w:noProof/>
+        </w:rPr>
+        <w:lastRenderedPageBreak/>
+        <w:drawing>
+          <wp:inline distT="0" distB="0" distL="0" distR="0" wp14:anchorId="0501EB16" wp14:editId="636537EC">
+            <wp:extent cx="6119667" cy="3677920"/>
+            <wp:effectExtent l="0" t="0" r="0" b="0"/>
+            <wp:docPr id="13" name="Рисунок 13"/>
+            <wp:cNvGraphicFramePr>
+              <a:graphicFrameLocks xmlns:a="http://schemas.openxmlformats.org/drawingml/2006/main" noChangeAspect="1"/>
+            </wp:cNvGraphicFramePr>
+            <a:graphic xmlns:a="http://schemas.openxmlformats.org/drawingml/2006/main">
+              <a:graphicData uri="http://schemas.openxmlformats.org/drawingml/2006/picture">
+                <pic:pic xmlns:pic="http://schemas.openxmlformats.org/drawingml/2006/picture">
+                  <pic:nvPicPr>
+                    <pic:cNvPr id="13" name="8.png"/>
+                    <pic:cNvPicPr/>
+                  </pic:nvPicPr>
+                  <pic:blipFill>
+                    <a:blip r:embed="rId40">
+                      <a:extLst>
+                        <a:ext uri="{28A0092B-C50C-407E-A947-70E740481C1C}">
+                          <a14:useLocalDpi xmlns:a14="http://schemas.microsoft.com/office/drawing/2010/main" val="0"/>
+                        </a:ext>
+                      </a:extLst>
+                    </a:blip>
+                    <a:stretch>
+                      <a:fillRect/>
+                    </a:stretch>
+                  </pic:blipFill>
+                  <pic:spPr>
+                    <a:xfrm>
+                      <a:off x="0" y="0"/>
+                      <a:ext cx="6119667" cy="3677920"/>
+                    </a:xfrm>
+                    <a:prstGeom prst="rect">
+                      <a:avLst/>
+                    </a:prstGeom>
+                  </pic:spPr>
+                </pic:pic>
+              </a:graphicData>
+            </a:graphic>
+          </wp:inline>
+        </w:drawing>
+      </w:r>
+      <w:bookmarkEnd w:id="0"/>
+    </w:p>
+    <w:p>
+      <w:pPr>
+        <w:pStyle w:val="a9"/>
+        <w:jc w:val="center"/>
+      </w:pPr>
+      <w:r>
+        <w:t xml:space="preserve">Рисунок </w:t>
+      </w:r>
+      <w:r>
+        <w:fldChar w:fldCharType="begin"/>
+      </w:r>
+      <w:r>
+        <w:instrText xml:space="preserve"> SEQ Рисунок \* ARABIC </w:instrText>
+      </w:r>
+      <w:r>
+        <w:fldChar w:fldCharType="separate"/>
+      </w:r>
+      <w:r>
+        <w:rPr>
+          <w:noProof/>
+        </w:rPr>
+        <w:t>13</w:t>
+      </w:r>
+      <w:r>
+        <w:rPr>
+          <w:noProof/>
+        </w:rPr>
+        <w:fldChar w:fldCharType="end"/>
+      </w:r>
+      <w:r>
+        <w:t xml:space="preserve"> - Переходный процесс при входном сигнале типа меандр</w:t>
+      </w:r>
+    </w:p>
+    <w:p>
+      <w:pPr>
         <w:spacing w:line="360" w:lineRule="auto"/>
         <w:jc w:val="center"/>
         <w:rPr>
@@ -2655,7 +2842,6 @@
           <w:b/>
           <w:sz w:val="28"/>
         </w:rPr>
-        <w:lastRenderedPageBreak/>
         <w:t>Вывод</w:t>
       </w:r>
     </w:p>
@@ -2697,7 +2883,7 @@
           <v:shape id="_x0000_i1038" type="#_x0000_t75" style="width:30.75pt;height:18pt" o:ole="">
             <v:imagedata r:id="rId22" o:title=""/>
           </v:shape>
-          <o:OLEObject Type="Embed" ProgID="Equation.DSMT4" ShapeID="_x0000_i1038" DrawAspect="Content" ObjectID="_1793010225" r:id="rId39"/>
+          <o:OLEObject Type="Embed" ProgID="Equation.DSMT4" ShapeID="_x0000_i1038" DrawAspect="Content" ObjectID="_1793027728" r:id="rId41"/>
         </w:object>
       </w:r>
       <w:r>
@@ -2727,11 +2913,9 @@
         </w:rPr>
         <w:t>й в качестве объекта управления, что говорит о том, что применение данного метода управления оправдано при наличии неопределенности параметров объекта управления.</w:t>
       </w:r>
-      <w:bookmarkStart w:id="0" w:name="_GoBack"/>
-      <w:bookmarkEnd w:id="0"/>
     </w:p>
     <w:sectPr>
-      <w:footerReference w:type="default" r:id="rId40"/>
+      <w:footerReference w:type="default" r:id="rId42"/>
       <w:pgSz w:w="11906" w:h="16838"/>
       <w:pgMar w:top="1418" w:right="1134" w:bottom="567" w:left="1134" w:header="708" w:footer="708" w:gutter="0"/>
       <w:cols w:space="708"/>

</xml_diff>